<commit_message>
TFS 23389  - Update email process in user interface
git-tfs-id: [https://tfs.omnicloud.local/tfs/cco%20program/]$/eCoaching_V2;C50745
</commit_message>
<xml_diff>
--- a/Unit Test/DB/CCO_eCoaching_Log_Main_DB_UTD.docx
+++ b/Unit Test/DB/CCO_eCoaching_Log_Main_DB_UTD.docx
@@ -2937,6 +2937,72 @@
           </w:p>
         </w:tc>
       </w:tr>
+      <w:tr>
+        <w:tc>
+          <w:tcPr>
+            <w:tcW w:w="0" w:type="auto"/>
+            <w:tcBorders>
+              <w:top w:val="single" w:sz="6" w:space="0" w:color="C0C0C0"/>
+              <w:left w:val="single" w:sz="6" w:space="0" w:color="C0C0C0"/>
+              <w:bottom w:val="single" w:sz="6" w:space="0" w:color="C0C0C0"/>
+              <w:right w:val="single" w:sz="6" w:space="0" w:color="C0C0C0"/>
+            </w:tcBorders>
+          </w:tcPr>
+          <w:p>
+            <w:r>
+              <w:t>11/9/2021</w:t>
+            </w:r>
+          </w:p>
+        </w:tc>
+        <w:tc>
+          <w:tcPr>
+            <w:tcW w:w="0" w:type="auto"/>
+            <w:tcBorders>
+              <w:top w:val="single" w:sz="6" w:space="0" w:color="C0C0C0"/>
+              <w:left w:val="single" w:sz="6" w:space="0" w:color="C0C0C0"/>
+              <w:bottom w:val="single" w:sz="6" w:space="0" w:color="C0C0C0"/>
+              <w:right w:val="single" w:sz="6" w:space="0" w:color="C0C0C0"/>
+            </w:tcBorders>
+          </w:tcPr>
+          <w:p>
+            <w:r>
+              <w:t>33.0</w:t>
+            </w:r>
+          </w:p>
+        </w:tc>
+        <w:tc>
+          <w:tcPr>
+            <w:tcW w:w="0" w:type="auto"/>
+            <w:tcBorders>
+              <w:top w:val="single" w:sz="6" w:space="0" w:color="C0C0C0"/>
+              <w:left w:val="single" w:sz="6" w:space="0" w:color="C0C0C0"/>
+              <w:bottom w:val="single" w:sz="6" w:space="0" w:color="C0C0C0"/>
+              <w:right w:val="single" w:sz="6" w:space="0" w:color="C0C0C0"/>
+            </w:tcBorders>
+          </w:tcPr>
+          <w:p>
+            <w:r>
+              <w:t>TFS 23389  - Update email process in user interface</w:t>
+            </w:r>
+          </w:p>
+        </w:tc>
+        <w:tc>
+          <w:tcPr>
+            <w:tcW w:w="0" w:type="auto"/>
+            <w:tcBorders>
+              <w:top w:val="single" w:sz="6" w:space="0" w:color="C0C0C0"/>
+              <w:left w:val="single" w:sz="6" w:space="0" w:color="C0C0C0"/>
+              <w:bottom w:val="single" w:sz="6" w:space="0" w:color="C0C0C0"/>
+              <w:right w:val="single" w:sz="6" w:space="0" w:color="C0C0C0"/>
+            </w:tcBorders>
+          </w:tcPr>
+          <w:p>
+            <w:r>
+              <w:t>Susmitha Palacherla</w:t>
+            </w:r>
+          </w:p>
+        </w:tc>
+      </w:tr>
     </w:tbl>
     <w:p>
       <w:r>
@@ -3317,7 +3383,7 @@
               </w:rPr>
             </w:pPr>
             <w:r>
-              <w:t>TFS 23051 - New Coaching Reason for Quality</w:t>
+              <w:t>TFS 23389  - Update email process in user interface</w:t>
             </w:r>
           </w:p>
         </w:tc>
@@ -5591,19 +5657,7 @@
               <w:rPr>
                 <w:noProof/>
               </w:rPr>
-              <w:t>Insert a log in Supervisor Module</w:t>
-            </w:r>
-            <w:r>
-              <w:rPr>
-                <w:noProof/>
-              </w:rPr>
-              <w:t xml:space="preserve"> </w:t>
-            </w:r>
-            <w:r>
-              <w:rPr>
-                <w:noProof/>
-              </w:rPr>
-              <w:t>(Direct)</w:t>
+              <w:t>Insert a log in Supervisor Module (Direct)</w:t>
             </w:r>
           </w:p>
         </w:tc>
@@ -5716,19 +5770,7 @@
               <w:rPr>
                 <w:noProof/>
               </w:rPr>
-              <w:t>Insert a log in Quality Module</w:t>
-            </w:r>
-            <w:r>
-              <w:rPr>
-                <w:noProof/>
-              </w:rPr>
-              <w:t xml:space="preserve"> </w:t>
-            </w:r>
-            <w:r>
-              <w:rPr>
-                <w:noProof/>
-              </w:rPr>
-              <w:t>(Direct)</w:t>
+              <w:t>Insert a log in Quality Module (Direct)</w:t>
             </w:r>
           </w:p>
         </w:tc>
@@ -5749,22 +5791,6 @@
               <w:rPr>
                 <w:noProof/>
               </w:rPr>
-              <w:t>New coaching Reason Available</w:t>
-            </w:r>
-          </w:p>
-          <w:p>
-            <w:pPr>
-              <w:tabs>
-                <w:tab w:val="left" w:pos="360"/>
-              </w:tabs>
-              <w:rPr>
-                <w:noProof/>
-              </w:rPr>
-            </w:pPr>
-            <w:r>
-              <w:rPr>
-                <w:noProof/>
-              </w:rPr>
               <w:t>Log Submitted successfully</w:t>
             </w:r>
           </w:p>
@@ -5786,7 +5812,7 @@
               <w:rPr>
                 <w:noProof/>
               </w:rPr>
-              <w:t>Y</w:t>
+              <w:t>N</w:t>
             </w:r>
           </w:p>
         </w:tc>
@@ -5807,7 +5833,7 @@
               <w:rPr>
                 <w:noProof/>
               </w:rPr>
-              <w:t>Pass</w:t>
+              <w:t>NA</w:t>
             </w:r>
           </w:p>
         </w:tc>
@@ -5857,19 +5883,7 @@
               <w:rPr>
                 <w:noProof/>
               </w:rPr>
-              <w:t>Insert a log in Training Module</w:t>
-            </w:r>
-            <w:r>
-              <w:rPr>
-                <w:noProof/>
-              </w:rPr>
-              <w:t xml:space="preserve"> </w:t>
-            </w:r>
-            <w:r>
-              <w:rPr>
-                <w:noProof/>
-              </w:rPr>
-              <w:t>(Direct)</w:t>
+              <w:t>Insert a log in Training Module (Direct)</w:t>
             </w:r>
           </w:p>
         </w:tc>
@@ -5982,19 +5996,7 @@
               <w:rPr>
                 <w:noProof/>
               </w:rPr>
-              <w:t>Insert a log in LSAModule</w:t>
-            </w:r>
-            <w:r>
-              <w:rPr>
-                <w:noProof/>
-              </w:rPr>
-              <w:t xml:space="preserve"> </w:t>
-            </w:r>
-            <w:r>
-              <w:rPr>
-                <w:noProof/>
-              </w:rPr>
-              <w:t>(Direct)</w:t>
+              <w:t>Insert a log in LSAModule (Direct)</w:t>
             </w:r>
           </w:p>
         </w:tc>
@@ -6121,12 +6123,6 @@
                 <w:noProof/>
               </w:rPr>
             </w:pPr>
-            <w:r>
-              <w:rPr>
-                <w:noProof/>
-              </w:rPr>
-              <w:t>N</w:t>
-            </w:r>
           </w:p>
         </w:tc>
         <w:tc>
@@ -6142,12 +6138,6 @@
                 <w:noProof/>
               </w:rPr>
             </w:pPr>
-            <w:r>
-              <w:rPr>
-                <w:noProof/>
-              </w:rPr>
-              <w:t>NA</w:t>
-            </w:r>
           </w:p>
         </w:tc>
       </w:tr>
@@ -6169,13 +6159,7 @@
               <w:rPr>
                 <w:noProof/>
               </w:rPr>
-              <w:t>DBM-2.</w:t>
-            </w:r>
-            <w:r>
-              <w:rPr>
-                <w:noProof/>
-              </w:rPr>
-              <w:t>6</w:t>
+              <w:t>DBM-2.6</w:t>
             </w:r>
           </w:p>
         </w:tc>
@@ -6196,13 +6180,7 @@
               <w:rPr>
                 <w:noProof/>
               </w:rPr>
-              <w:t>Insert a log in CSR Module</w:t>
-            </w:r>
-            <w:r>
-              <w:rPr>
-                <w:noProof/>
-              </w:rPr>
-              <w:t xml:space="preserve"> (Indirect)</w:t>
+              <w:t>Insert a log in CSR Module (Indirect)</w:t>
             </w:r>
           </w:p>
         </w:tc>
@@ -6304,13 +6282,7 @@
               <w:rPr>
                 <w:noProof/>
               </w:rPr>
-              <w:t>DBM-2.</w:t>
-            </w:r>
-            <w:r>
-              <w:rPr>
-                <w:noProof/>
-              </w:rPr>
-              <w:t>7</w:t>
+              <w:t>DBM-2.7</w:t>
             </w:r>
           </w:p>
         </w:tc>
@@ -6331,19 +6303,7 @@
               <w:rPr>
                 <w:noProof/>
               </w:rPr>
-              <w:t>Insert a log in Supervisor Module</w:t>
-            </w:r>
-            <w:r>
-              <w:rPr>
-                <w:noProof/>
-              </w:rPr>
-              <w:t xml:space="preserve"> </w:t>
-            </w:r>
-            <w:r>
-              <w:rPr>
-                <w:noProof/>
-              </w:rPr>
-              <w:t>(Indirect)</w:t>
+              <w:t>Insert a log in Supervisor Module (Indirect)</w:t>
             </w:r>
           </w:p>
         </w:tc>
@@ -6429,13 +6389,7 @@
               <w:rPr>
                 <w:noProof/>
               </w:rPr>
-              <w:t>DBM-2.</w:t>
-            </w:r>
-            <w:r>
-              <w:rPr>
-                <w:noProof/>
-              </w:rPr>
-              <w:t>8</w:t>
+              <w:t>DBM-2.8</w:t>
             </w:r>
           </w:p>
         </w:tc>
@@ -6456,19 +6410,7 @@
               <w:rPr>
                 <w:noProof/>
               </w:rPr>
-              <w:t>Insert a log in Quality Module</w:t>
-            </w:r>
-            <w:r>
-              <w:rPr>
-                <w:noProof/>
-              </w:rPr>
-              <w:t xml:space="preserve"> </w:t>
-            </w:r>
-            <w:r>
-              <w:rPr>
-                <w:noProof/>
-              </w:rPr>
-              <w:t>(Indirect)</w:t>
+              <w:t>Insert a log in Quality Module (Indirect)</w:t>
             </w:r>
           </w:p>
         </w:tc>
@@ -6526,7 +6468,7 @@
               <w:rPr>
                 <w:noProof/>
               </w:rPr>
-              <w:t>Y</w:t>
+              <w:t>N</w:t>
             </w:r>
           </w:p>
         </w:tc>
@@ -6547,7 +6489,7 @@
               <w:rPr>
                 <w:noProof/>
               </w:rPr>
-              <w:t>Pass</w:t>
+              <w:t>NA</w:t>
             </w:r>
           </w:p>
         </w:tc>
@@ -6570,13 +6512,7 @@
               <w:rPr>
                 <w:noProof/>
               </w:rPr>
-              <w:t>DBM-2.</w:t>
-            </w:r>
-            <w:r>
-              <w:rPr>
-                <w:noProof/>
-              </w:rPr>
-              <w:t>9</w:t>
+              <w:t>DBM-2.9</w:t>
             </w:r>
           </w:p>
         </w:tc>
@@ -6597,19 +6533,7 @@
               <w:rPr>
                 <w:noProof/>
               </w:rPr>
-              <w:t>Insert a log in Training Module</w:t>
-            </w:r>
-            <w:r>
-              <w:rPr>
-                <w:noProof/>
-              </w:rPr>
-              <w:t xml:space="preserve"> </w:t>
-            </w:r>
-            <w:r>
-              <w:rPr>
-                <w:noProof/>
-              </w:rPr>
-              <w:t>(Indirect)</w:t>
+              <w:t>Insert a log in Training Module (Indirect)</w:t>
             </w:r>
           </w:p>
         </w:tc>
@@ -6695,13 +6619,7 @@
               <w:rPr>
                 <w:noProof/>
               </w:rPr>
-              <w:t>DBM-2.</w:t>
-            </w:r>
-            <w:r>
-              <w:rPr>
-                <w:noProof/>
-              </w:rPr>
-              <w:t>10</w:t>
+              <w:t>DBM-2.10</w:t>
             </w:r>
           </w:p>
         </w:tc>
@@ -6722,19 +6640,7 @@
               <w:rPr>
                 <w:noProof/>
               </w:rPr>
-              <w:t>Insert a log in LSAModule</w:t>
-            </w:r>
-            <w:r>
-              <w:rPr>
-                <w:noProof/>
-              </w:rPr>
-              <w:t xml:space="preserve"> </w:t>
-            </w:r>
-            <w:r>
-              <w:rPr>
-                <w:noProof/>
-              </w:rPr>
-              <w:t>(Indirect)</w:t>
+              <w:t>Insert a log in LSAModule (Indirect)</w:t>
             </w:r>
           </w:p>
         </w:tc>
@@ -6909,13 +6815,7 @@
               <w:rPr>
                 <w:noProof/>
               </w:rPr>
-              <w:t>DBM-2.</w:t>
-            </w:r>
-            <w:r>
-              <w:rPr>
-                <w:noProof/>
-              </w:rPr>
-              <w:t>11</w:t>
+              <w:t>DBM-2.11</w:t>
             </w:r>
           </w:p>
         </w:tc>
@@ -7022,13 +6922,7 @@
               <w:rPr>
                 <w:noProof/>
               </w:rPr>
-              <w:t>DBM-2.</w:t>
-            </w:r>
-            <w:r>
-              <w:rPr>
-                <w:noProof/>
-              </w:rPr>
-              <w:t>12</w:t>
+              <w:t>DBM-2.12</w:t>
             </w:r>
           </w:p>
         </w:tc>
@@ -7137,6 +7031,18 @@
                 <w:noProof/>
               </w:rPr>
             </w:pPr>
+            <w:r>
+              <w:rPr>
+                <w:noProof/>
+              </w:rPr>
+              <w:t>DBM-2.1</w:t>
+            </w:r>
+            <w:r>
+              <w:rPr>
+                <w:noProof/>
+              </w:rPr>
+              <w:t>3</w:t>
+            </w:r>
           </w:p>
         </w:tc>
         <w:tc>
@@ -7158,6 +7064,24 @@
                 <w:noProof/>
               </w:rPr>
             </w:pPr>
+            <w:r>
+              <w:rPr>
+                <w:noProof/>
+              </w:rPr>
+              <w:t xml:space="preserve">Verify contents of </w:t>
+            </w:r>
+            <w:r>
+              <w:rPr>
+                <w:noProof/>
+              </w:rPr>
+              <w:t>Email_Notifications_History</w:t>
+            </w:r>
+            <w:r>
+              <w:rPr>
+                <w:noProof/>
+              </w:rPr>
+              <w:t xml:space="preserve"> table</w:t>
+            </w:r>
           </w:p>
         </w:tc>
         <w:tc>
@@ -7179,6 +7103,12 @@
                 <w:noProof/>
               </w:rPr>
             </w:pPr>
+            <w:r>
+              <w:rPr>
+                <w:noProof/>
+              </w:rPr>
+              <w:t>Notifications details should be saved indicating Success or not</w:t>
+            </w:r>
           </w:p>
         </w:tc>
         <w:tc>
@@ -7194,6 +7124,12 @@
                 <w:noProof/>
               </w:rPr>
             </w:pPr>
+            <w:r>
+              <w:rPr>
+                <w:noProof/>
+              </w:rPr>
+              <w:t>Y</w:t>
+            </w:r>
           </w:p>
         </w:tc>
         <w:tc>
@@ -7209,6 +7145,12 @@
                 <w:noProof/>
               </w:rPr>
             </w:pPr>
+            <w:r>
+              <w:rPr>
+                <w:noProof/>
+              </w:rPr>
+              <w:t>Pass</w:t>
+            </w:r>
           </w:p>
         </w:tc>
       </w:tr>
@@ -7232,6 +7174,18 @@
                 <w:noProof/>
               </w:rPr>
             </w:pPr>
+            <w:r>
+              <w:rPr>
+                <w:noProof/>
+              </w:rPr>
+              <w:t>DBM-2.1</w:t>
+            </w:r>
+            <w:r>
+              <w:rPr>
+                <w:noProof/>
+              </w:rPr>
+              <w:t>4</w:t>
+            </w:r>
           </w:p>
         </w:tc>
         <w:tc>
@@ -7253,12 +7207,6 @@
                 <w:noProof/>
               </w:rPr>
             </w:pPr>
-            <w:r>
-              <w:rPr>
-                <w:noProof/>
-              </w:rPr>
-              <w:t>My Dashboard Counts</w:t>
-            </w:r>
           </w:p>
         </w:tc>
         <w:tc>
@@ -7333,18 +7281,6 @@
                 <w:noProof/>
               </w:rPr>
             </w:pPr>
-            <w:r>
-              <w:rPr>
-                <w:noProof/>
-              </w:rPr>
-              <w:t>DBM-3</w:t>
-            </w:r>
-            <w:r>
-              <w:rPr>
-                <w:noProof/>
-              </w:rPr>
-              <w:t>.1</w:t>
-            </w:r>
           </w:p>
         </w:tc>
         <w:tc>
@@ -7366,30 +7302,6 @@
                 <w:noProof/>
               </w:rPr>
             </w:pPr>
-            <w:r>
-              <w:rPr>
-                <w:noProof/>
-              </w:rPr>
-              <w:t>Execute summary count stored procedure</w:t>
-            </w:r>
-          </w:p>
-          <w:p>
-            <w:pPr>
-              <w:overflowPunct/>
-              <w:textAlignment w:val="auto"/>
-              <w:rPr>
-                <w:noProof/>
-              </w:rPr>
-            </w:pPr>
-            <w:r>
-              <w:t>sp_Dashboard_Summary_Count</w:t>
-            </w:r>
-            <w:r>
-              <w:rPr>
-                <w:noProof/>
-              </w:rPr>
-              <w:t xml:space="preserve">  </w:t>
-            </w:r>
           </w:p>
         </w:tc>
         <w:tc>
@@ -7411,12 +7323,6 @@
                 <w:noProof/>
               </w:rPr>
             </w:pPr>
-            <w:r>
-              <w:rPr>
-                <w:noProof/>
-              </w:rPr>
-              <w:t>Counts retuned should be returned correctly for logs meeting all required criteria grouped by section(displayed in list in UI)</w:t>
-            </w:r>
           </w:p>
         </w:tc>
         <w:tc>
@@ -7432,12 +7338,6 @@
                 <w:noProof/>
               </w:rPr>
             </w:pPr>
-            <w:r>
-              <w:rPr>
-                <w:noProof/>
-              </w:rPr>
-              <w:t>N</w:t>
-            </w:r>
           </w:p>
         </w:tc>
         <w:tc>
@@ -7453,12 +7353,6 @@
                 <w:noProof/>
               </w:rPr>
             </w:pPr>
-            <w:r>
-              <w:rPr>
-                <w:noProof/>
-              </w:rPr>
-              <w:t>NA</w:t>
-            </w:r>
           </w:p>
         </w:tc>
       </w:tr>
@@ -7482,24 +7376,6 @@
                 <w:noProof/>
               </w:rPr>
             </w:pPr>
-            <w:r>
-              <w:rPr>
-                <w:noProof/>
-              </w:rPr>
-              <w:t>DBM-3</w:t>
-            </w:r>
-            <w:r>
-              <w:rPr>
-                <w:noProof/>
-              </w:rPr>
-              <w:t>.</w:t>
-            </w:r>
-            <w:r>
-              <w:rPr>
-                <w:noProof/>
-              </w:rPr>
-              <w:t>2</w:t>
-            </w:r>
           </w:p>
         </w:tc>
         <w:tc>
@@ -7514,46 +7390,6 @@
           </w:tcPr>
           <w:p>
             <w:pPr>
-              <w:overflowPunct/>
-              <w:textAlignment w:val="auto"/>
-              <w:rPr>
-                <w:rFonts w:ascii="Consolas" w:hAnsi="Consolas" w:cs="Consolas"/>
-                <w:color w:val="0000FF"/>
-                <w:sz w:val="19"/>
-                <w:szCs w:val="19"/>
-              </w:rPr>
-            </w:pPr>
-          </w:p>
-          <w:p>
-            <w:pPr>
-              <w:tabs>
-                <w:tab w:val="left" w:pos="360"/>
-              </w:tabs>
-              <w:rPr>
-                <w:noProof/>
-              </w:rPr>
-            </w:pPr>
-            <w:r>
-              <w:rPr>
-                <w:noProof/>
-              </w:rPr>
-              <w:t>Execute summary count by status stored procedure</w:t>
-            </w:r>
-          </w:p>
-          <w:p>
-            <w:pPr>
-              <w:overflowPunct/>
-              <w:textAlignment w:val="auto"/>
-              <w:rPr>
-                <w:rFonts w:ascii="Consolas" w:hAnsi="Consolas" w:cs="Consolas"/>
-                <w:color w:val="0000FF"/>
-                <w:sz w:val="19"/>
-                <w:szCs w:val="19"/>
-              </w:rPr>
-            </w:pPr>
-          </w:p>
-          <w:p>
-            <w:pPr>
               <w:tabs>
                 <w:tab w:val="left" w:pos="360"/>
               </w:tabs>
@@ -7582,12 +7418,6 @@
                 <w:noProof/>
               </w:rPr>
             </w:pPr>
-            <w:r>
-              <w:rPr>
-                <w:noProof/>
-              </w:rPr>
-              <w:t>Counts retuned should be returned broken down by pending status (displayed in graph in UI)</w:t>
-            </w:r>
           </w:p>
         </w:tc>
         <w:tc>
@@ -7603,12 +7433,6 @@
                 <w:noProof/>
               </w:rPr>
             </w:pPr>
-            <w:r>
-              <w:rPr>
-                <w:noProof/>
-              </w:rPr>
-              <w:t>N</w:t>
-            </w:r>
           </w:p>
         </w:tc>
         <w:tc>
@@ -7624,12 +7448,6 @@
                 <w:noProof/>
               </w:rPr>
             </w:pPr>
-            <w:r>
-              <w:rPr>
-                <w:noProof/>
-              </w:rPr>
-              <w:t>NA</w:t>
-            </w:r>
           </w:p>
         </w:tc>
       </w:tr>
@@ -7653,24 +7471,6 @@
                 <w:noProof/>
               </w:rPr>
             </w:pPr>
-            <w:r>
-              <w:rPr>
-                <w:noProof/>
-              </w:rPr>
-              <w:t>DBM-3</w:t>
-            </w:r>
-            <w:r>
-              <w:rPr>
-                <w:noProof/>
-              </w:rPr>
-              <w:t>.</w:t>
-            </w:r>
-            <w:r>
-              <w:rPr>
-                <w:noProof/>
-              </w:rPr>
-              <w:t>3</w:t>
-            </w:r>
           </w:p>
         </w:tc>
         <w:tc>
@@ -7688,52 +7488,490 @@
               <w:tabs>
                 <w:tab w:val="left" w:pos="360"/>
               </w:tabs>
-            </w:pPr>
-            <w:r>
-              <w:t xml:space="preserve">Execute stored procedure to show details of logs for given criteria  </w:t>
-            </w:r>
-          </w:p>
-          <w:p>
-            <w:pPr>
-              <w:tabs>
-                <w:tab w:val="left" w:pos="360"/>
-              </w:tabs>
-            </w:pPr>
-            <w:r>
-              <w:t>sp_Search_For_Dashboards_Details</w:t>
-            </w:r>
-          </w:p>
-          <w:p>
-            <w:pPr>
-              <w:tabs>
-                <w:tab w:val="left" w:pos="360"/>
-              </w:tabs>
-            </w:pPr>
-          </w:p>
-          <w:p>
-            <w:pPr>
-              <w:tabs>
-                <w:tab w:val="left" w:pos="360"/>
-              </w:tabs>
-            </w:pPr>
-            <w:r>
-              <w:t>Calls one of below sps based on which dashboard requested</w:t>
-            </w:r>
-          </w:p>
-          <w:p>
-            <w:pPr>
-              <w:tabs>
-                <w:tab w:val="left" w:pos="360"/>
-              </w:tabs>
-            </w:pPr>
+              <w:rPr>
+                <w:noProof/>
+              </w:rPr>
+            </w:pPr>
+            <w:r>
+              <w:rPr>
+                <w:noProof/>
+              </w:rPr>
+              <w:t>My Dashboard Counts</w:t>
+            </w:r>
+          </w:p>
+        </w:tc>
+        <w:tc>
+          <w:tcPr>
+            <w:tcW w:w="3015" w:type="dxa"/>
+            <w:tcBorders>
+              <w:top w:val="single" w:sz="4" w:space="0" w:color="auto"/>
+              <w:left w:val="single" w:sz="4" w:space="0" w:color="auto"/>
+              <w:bottom w:val="single" w:sz="4" w:space="0" w:color="auto"/>
+              <w:right w:val="single" w:sz="4" w:space="0" w:color="auto"/>
+            </w:tcBorders>
+          </w:tcPr>
+          <w:p>
+            <w:pPr>
+              <w:tabs>
+                <w:tab w:val="left" w:pos="360"/>
+              </w:tabs>
+              <w:rPr>
+                <w:noProof/>
+              </w:rPr>
+            </w:pPr>
+          </w:p>
+        </w:tc>
+        <w:tc>
+          <w:tcPr>
+            <w:tcW w:w="1192" w:type="dxa"/>
+          </w:tcPr>
+          <w:p>
+            <w:pPr>
+              <w:tabs>
+                <w:tab w:val="left" w:pos="360"/>
+              </w:tabs>
+              <w:rPr>
+                <w:noProof/>
+              </w:rPr>
+            </w:pPr>
+          </w:p>
+        </w:tc>
+        <w:tc>
+          <w:tcPr>
+            <w:tcW w:w="1440" w:type="dxa"/>
+          </w:tcPr>
+          <w:p>
+            <w:pPr>
+              <w:tabs>
+                <w:tab w:val="left" w:pos="360"/>
+              </w:tabs>
+              <w:rPr>
+                <w:noProof/>
+              </w:rPr>
+            </w:pPr>
+          </w:p>
+        </w:tc>
+      </w:tr>
+      <w:tr>
+        <w:tc>
+          <w:tcPr>
+            <w:tcW w:w="1170" w:type="dxa"/>
+            <w:tcBorders>
+              <w:top w:val="single" w:sz="4" w:space="0" w:color="auto"/>
+              <w:left w:val="single" w:sz="4" w:space="0" w:color="auto"/>
+              <w:bottom w:val="single" w:sz="4" w:space="0" w:color="auto"/>
+              <w:right w:val="single" w:sz="4" w:space="0" w:color="auto"/>
+            </w:tcBorders>
+          </w:tcPr>
+          <w:p>
+            <w:pPr>
+              <w:tabs>
+                <w:tab w:val="left" w:pos="360"/>
+              </w:tabs>
+              <w:rPr>
+                <w:noProof/>
+              </w:rPr>
+            </w:pPr>
+            <w:r>
+              <w:rPr>
+                <w:noProof/>
+              </w:rPr>
+              <w:t>DBM-3</w:t>
+            </w:r>
+            <w:r>
+              <w:rPr>
+                <w:noProof/>
+              </w:rPr>
+              <w:t>.1</w:t>
+            </w:r>
+          </w:p>
+        </w:tc>
+        <w:tc>
+          <w:tcPr>
+            <w:tcW w:w="6233" w:type="dxa"/>
+            <w:tcBorders>
+              <w:top w:val="single" w:sz="4" w:space="0" w:color="auto"/>
+              <w:left w:val="single" w:sz="4" w:space="0" w:color="auto"/>
+              <w:bottom w:val="single" w:sz="4" w:space="0" w:color="auto"/>
+              <w:right w:val="single" w:sz="4" w:space="0" w:color="auto"/>
+            </w:tcBorders>
+          </w:tcPr>
+          <w:p>
+            <w:pPr>
+              <w:tabs>
+                <w:tab w:val="left" w:pos="360"/>
+              </w:tabs>
+              <w:rPr>
+                <w:noProof/>
+              </w:rPr>
+            </w:pPr>
+            <w:r>
+              <w:rPr>
+                <w:noProof/>
+              </w:rPr>
+              <w:t>Execute summary count stored procedure</w:t>
+            </w:r>
           </w:p>
           <w:p>
             <w:pPr>
               <w:overflowPunct/>
               <w:textAlignment w:val="auto"/>
-            </w:pPr>
-            <w:r>
-              <w:lastRenderedPageBreak/>
+              <w:rPr>
+                <w:noProof/>
+              </w:rPr>
+            </w:pPr>
+            <w:r>
+              <w:t>sp_Dashboard_Summary_Count</w:t>
+            </w:r>
+            <w:r>
+              <w:rPr>
+                <w:noProof/>
+              </w:rPr>
+              <w:t xml:space="preserve">  </w:t>
+            </w:r>
+          </w:p>
+        </w:tc>
+        <w:tc>
+          <w:tcPr>
+            <w:tcW w:w="3015" w:type="dxa"/>
+            <w:tcBorders>
+              <w:top w:val="single" w:sz="4" w:space="0" w:color="auto"/>
+              <w:left w:val="single" w:sz="4" w:space="0" w:color="auto"/>
+              <w:bottom w:val="single" w:sz="4" w:space="0" w:color="auto"/>
+              <w:right w:val="single" w:sz="4" w:space="0" w:color="auto"/>
+            </w:tcBorders>
+          </w:tcPr>
+          <w:p>
+            <w:pPr>
+              <w:tabs>
+                <w:tab w:val="left" w:pos="360"/>
+              </w:tabs>
+              <w:rPr>
+                <w:noProof/>
+              </w:rPr>
+            </w:pPr>
+            <w:r>
+              <w:rPr>
+                <w:noProof/>
+              </w:rPr>
+              <w:t>Counts retuned should be returned correctly for logs meeting all required criteria grouped by section(displayed in list in UI)</w:t>
+            </w:r>
+          </w:p>
+        </w:tc>
+        <w:tc>
+          <w:tcPr>
+            <w:tcW w:w="1192" w:type="dxa"/>
+          </w:tcPr>
+          <w:p>
+            <w:pPr>
+              <w:tabs>
+                <w:tab w:val="left" w:pos="360"/>
+              </w:tabs>
+              <w:rPr>
+                <w:noProof/>
+              </w:rPr>
+            </w:pPr>
+            <w:r>
+              <w:rPr>
+                <w:noProof/>
+              </w:rPr>
+              <w:t>N</w:t>
+            </w:r>
+          </w:p>
+        </w:tc>
+        <w:tc>
+          <w:tcPr>
+            <w:tcW w:w="1440" w:type="dxa"/>
+          </w:tcPr>
+          <w:p>
+            <w:pPr>
+              <w:tabs>
+                <w:tab w:val="left" w:pos="360"/>
+              </w:tabs>
+              <w:rPr>
+                <w:noProof/>
+              </w:rPr>
+            </w:pPr>
+            <w:r>
+              <w:rPr>
+                <w:noProof/>
+              </w:rPr>
+              <w:t>NA</w:t>
+            </w:r>
+          </w:p>
+        </w:tc>
+      </w:tr>
+      <w:tr>
+        <w:tc>
+          <w:tcPr>
+            <w:tcW w:w="1170" w:type="dxa"/>
+            <w:tcBorders>
+              <w:top w:val="single" w:sz="4" w:space="0" w:color="auto"/>
+              <w:left w:val="single" w:sz="4" w:space="0" w:color="auto"/>
+              <w:bottom w:val="single" w:sz="4" w:space="0" w:color="auto"/>
+              <w:right w:val="single" w:sz="4" w:space="0" w:color="auto"/>
+            </w:tcBorders>
+          </w:tcPr>
+          <w:p>
+            <w:pPr>
+              <w:tabs>
+                <w:tab w:val="left" w:pos="360"/>
+              </w:tabs>
+              <w:rPr>
+                <w:noProof/>
+              </w:rPr>
+            </w:pPr>
+            <w:r>
+              <w:rPr>
+                <w:noProof/>
+              </w:rPr>
+              <w:t>DBM-3</w:t>
+            </w:r>
+            <w:r>
+              <w:rPr>
+                <w:noProof/>
+              </w:rPr>
+              <w:t>.</w:t>
+            </w:r>
+            <w:r>
+              <w:rPr>
+                <w:noProof/>
+              </w:rPr>
+              <w:t>2</w:t>
+            </w:r>
+          </w:p>
+        </w:tc>
+        <w:tc>
+          <w:tcPr>
+            <w:tcW w:w="6233" w:type="dxa"/>
+            <w:tcBorders>
+              <w:top w:val="single" w:sz="4" w:space="0" w:color="auto"/>
+              <w:left w:val="single" w:sz="4" w:space="0" w:color="auto"/>
+              <w:bottom w:val="single" w:sz="4" w:space="0" w:color="auto"/>
+              <w:right w:val="single" w:sz="4" w:space="0" w:color="auto"/>
+            </w:tcBorders>
+          </w:tcPr>
+          <w:p>
+            <w:pPr>
+              <w:overflowPunct/>
+              <w:textAlignment w:val="auto"/>
+              <w:rPr>
+                <w:rFonts w:ascii="Consolas" w:hAnsi="Consolas" w:cs="Consolas"/>
+                <w:color w:val="0000FF"/>
+                <w:sz w:val="19"/>
+                <w:szCs w:val="19"/>
+              </w:rPr>
+            </w:pPr>
+          </w:p>
+          <w:p>
+            <w:pPr>
+              <w:tabs>
+                <w:tab w:val="left" w:pos="360"/>
+              </w:tabs>
+              <w:rPr>
+                <w:noProof/>
+              </w:rPr>
+            </w:pPr>
+            <w:r>
+              <w:rPr>
+                <w:noProof/>
+              </w:rPr>
+              <w:t>Execute summary count by status stored procedure</w:t>
+            </w:r>
+          </w:p>
+          <w:p>
+            <w:pPr>
+              <w:overflowPunct/>
+              <w:textAlignment w:val="auto"/>
+              <w:rPr>
+                <w:rFonts w:ascii="Consolas" w:hAnsi="Consolas" w:cs="Consolas"/>
+                <w:color w:val="0000FF"/>
+                <w:sz w:val="19"/>
+                <w:szCs w:val="19"/>
+              </w:rPr>
+            </w:pPr>
+          </w:p>
+          <w:p>
+            <w:pPr>
+              <w:tabs>
+                <w:tab w:val="left" w:pos="360"/>
+              </w:tabs>
+              <w:rPr>
+                <w:noProof/>
+              </w:rPr>
+            </w:pPr>
+          </w:p>
+        </w:tc>
+        <w:tc>
+          <w:tcPr>
+            <w:tcW w:w="3015" w:type="dxa"/>
+            <w:tcBorders>
+              <w:top w:val="single" w:sz="4" w:space="0" w:color="auto"/>
+              <w:left w:val="single" w:sz="4" w:space="0" w:color="auto"/>
+              <w:bottom w:val="single" w:sz="4" w:space="0" w:color="auto"/>
+              <w:right w:val="single" w:sz="4" w:space="0" w:color="auto"/>
+            </w:tcBorders>
+          </w:tcPr>
+          <w:p>
+            <w:pPr>
+              <w:tabs>
+                <w:tab w:val="left" w:pos="360"/>
+              </w:tabs>
+              <w:rPr>
+                <w:noProof/>
+              </w:rPr>
+            </w:pPr>
+            <w:r>
+              <w:rPr>
+                <w:noProof/>
+              </w:rPr>
+              <w:t>Counts retuned should be returned broken down by pending status (displayed in graph in UI)</w:t>
+            </w:r>
+          </w:p>
+        </w:tc>
+        <w:tc>
+          <w:tcPr>
+            <w:tcW w:w="1192" w:type="dxa"/>
+          </w:tcPr>
+          <w:p>
+            <w:pPr>
+              <w:tabs>
+                <w:tab w:val="left" w:pos="360"/>
+              </w:tabs>
+              <w:rPr>
+                <w:noProof/>
+              </w:rPr>
+            </w:pPr>
+            <w:r>
+              <w:rPr>
+                <w:noProof/>
+              </w:rPr>
+              <w:t>N</w:t>
+            </w:r>
+          </w:p>
+        </w:tc>
+        <w:tc>
+          <w:tcPr>
+            <w:tcW w:w="1440" w:type="dxa"/>
+          </w:tcPr>
+          <w:p>
+            <w:pPr>
+              <w:tabs>
+                <w:tab w:val="left" w:pos="360"/>
+              </w:tabs>
+              <w:rPr>
+                <w:noProof/>
+              </w:rPr>
+            </w:pPr>
+            <w:r>
+              <w:rPr>
+                <w:noProof/>
+              </w:rPr>
+              <w:t>NA</w:t>
+            </w:r>
+          </w:p>
+        </w:tc>
+      </w:tr>
+      <w:tr>
+        <w:tc>
+          <w:tcPr>
+            <w:tcW w:w="1170" w:type="dxa"/>
+            <w:tcBorders>
+              <w:top w:val="single" w:sz="4" w:space="0" w:color="auto"/>
+              <w:left w:val="single" w:sz="4" w:space="0" w:color="auto"/>
+              <w:bottom w:val="single" w:sz="4" w:space="0" w:color="auto"/>
+              <w:right w:val="single" w:sz="4" w:space="0" w:color="auto"/>
+            </w:tcBorders>
+          </w:tcPr>
+          <w:p>
+            <w:pPr>
+              <w:tabs>
+                <w:tab w:val="left" w:pos="360"/>
+              </w:tabs>
+              <w:rPr>
+                <w:noProof/>
+              </w:rPr>
+            </w:pPr>
+            <w:r>
+              <w:rPr>
+                <w:noProof/>
+              </w:rPr>
+              <w:t>DBM-3</w:t>
+            </w:r>
+            <w:r>
+              <w:rPr>
+                <w:noProof/>
+              </w:rPr>
+              <w:t>.</w:t>
+            </w:r>
+            <w:r>
+              <w:rPr>
+                <w:noProof/>
+              </w:rPr>
+              <w:t>3</w:t>
+            </w:r>
+          </w:p>
+        </w:tc>
+        <w:tc>
+          <w:tcPr>
+            <w:tcW w:w="6233" w:type="dxa"/>
+            <w:tcBorders>
+              <w:top w:val="single" w:sz="4" w:space="0" w:color="auto"/>
+              <w:left w:val="single" w:sz="4" w:space="0" w:color="auto"/>
+              <w:bottom w:val="single" w:sz="4" w:space="0" w:color="auto"/>
+              <w:right w:val="single" w:sz="4" w:space="0" w:color="auto"/>
+            </w:tcBorders>
+          </w:tcPr>
+          <w:p>
+            <w:pPr>
+              <w:tabs>
+                <w:tab w:val="left" w:pos="360"/>
+              </w:tabs>
+            </w:pPr>
+            <w:r>
+              <w:t xml:space="preserve">Execute stored procedure to show details of logs for given criteria  </w:t>
+            </w:r>
+          </w:p>
+          <w:p>
+            <w:pPr>
+              <w:tabs>
+                <w:tab w:val="left" w:pos="360"/>
+              </w:tabs>
+            </w:pPr>
+            <w:r>
+              <w:t>sp_Search_For_Dashboards_Details</w:t>
+            </w:r>
+          </w:p>
+          <w:p>
+            <w:pPr>
+              <w:tabs>
+                <w:tab w:val="left" w:pos="360"/>
+              </w:tabs>
+            </w:pPr>
+          </w:p>
+          <w:p>
+            <w:pPr>
+              <w:tabs>
+                <w:tab w:val="left" w:pos="360"/>
+              </w:tabs>
+            </w:pPr>
+            <w:r>
+              <w:t>Calls one of below sps based on which dashboard requested</w:t>
+            </w:r>
+          </w:p>
+          <w:p>
+            <w:pPr>
+              <w:tabs>
+                <w:tab w:val="left" w:pos="360"/>
+              </w:tabs>
+            </w:pPr>
+          </w:p>
+          <w:p>
+            <w:pPr>
+              <w:overflowPunct/>
+              <w:textAlignment w:val="auto"/>
+            </w:pPr>
+            <w:r>
               <w:t>sp_SelectFrom_Coaching_Log_MyPending</w:t>
             </w:r>
           </w:p>
@@ -8511,6 +8749,7 @@
               </w:tabs>
             </w:pPr>
             <w:r>
+              <w:lastRenderedPageBreak/>
               <w:t>sp_Update_Review_Coaching_Log_Manager_Pending_Research</w:t>
             </w:r>
           </w:p>
@@ -8547,7 +8786,6 @@
               <w:rPr>
                 <w:noProof/>
               </w:rPr>
-              <w:lastRenderedPageBreak/>
               <w:t>sp_Update_Review_Coaching_Log_Supervisor_Pending_Followup</w:t>
             </w:r>
           </w:p>
@@ -9591,6 +9829,7 @@
               </w:rPr>
             </w:pPr>
             <w:r>
+              <w:lastRenderedPageBreak/>
               <w:t>sp_SelectFrom_Coaching_Log_MyTeamPendingCount_QN</w:t>
             </w:r>
           </w:p>
@@ -9634,7 +9873,6 @@
                 <w:sz w:val="19"/>
                 <w:szCs w:val="19"/>
               </w:rPr>
-              <w:lastRenderedPageBreak/>
               <w:tab/>
             </w:r>
             <w:r>
@@ -11187,6 +11425,7 @@
                 <w:sz w:val="20"/>
                 <w:szCs w:val="20"/>
               </w:rPr>
+              <w:lastRenderedPageBreak/>
               <w:t>sp_Dashboard_Director_Site_Warning</w:t>
             </w:r>
             <w:r>
@@ -11255,6 +11494,7 @@
               <w:rPr>
                 <w:noProof/>
               </w:rPr>
+              <w:lastRenderedPageBreak/>
               <w:t>Stotred procedure should complete successfully and display log counts</w:t>
             </w:r>
           </w:p>
@@ -11607,7 +11847,7 @@
               <w:rPr>
                 <w:rFonts w:ascii="Arial" w:hAnsi="Arial" w:cs="Arial"/>
               </w:rPr>
-              <w:t>10/6/202</w:t>
+              <w:t>11/9/2021</w:t>
             </w:r>
           </w:p>
         </w:tc>
@@ -12763,6 +13003,7 @@
                 <w:sz w:val="19"/>
                 <w:szCs w:val="19"/>
               </w:rPr>
+              <w:lastRenderedPageBreak/>
               <w:t xml:space="preserve">      </w:t>
             </w:r>
             <w:r>
@@ -13206,7 +13447,6 @@
                 <w:sz w:val="19"/>
                 <w:szCs w:val="19"/>
               </w:rPr>
-              <w:lastRenderedPageBreak/>
               <w:tab/>
               <w:t xml:space="preserve">  </w:t>
             </w:r>
@@ -15417,7 +15657,6 @@
                 <w:sz w:val="19"/>
                 <w:szCs w:val="19"/>
               </w:rPr>
-              <w:lastRenderedPageBreak/>
               <w:t>WHERE emp_id = '231927'</w:t>
             </w:r>
           </w:p>
@@ -16656,6 +16895,7 @@
                 <w:sz w:val="19"/>
                 <w:szCs w:val="19"/>
               </w:rPr>
+              <w:lastRenderedPageBreak/>
               <w:t xml:space="preserve">            @nvcNGDActivityID </w:t>
             </w:r>
             <w:r>
@@ -16800,7 +17040,6 @@
                 <w:sz w:val="19"/>
                 <w:szCs w:val="19"/>
               </w:rPr>
-              <w:lastRenderedPageBreak/>
               <w:t xml:space="preserve">            @bitisVerintID </w:t>
             </w:r>
             <w:r>
@@ -18682,6 +18921,7 @@
                 <w:sz w:val="19"/>
                 <w:szCs w:val="19"/>
               </w:rPr>
+              <w:lastRenderedPageBreak/>
               <w:t xml:space="preserve">            @nvcCoachingNotes </w:t>
             </w:r>
             <w:r>
@@ -18844,7 +19084,6 @@
                 <w:sz w:val="19"/>
                 <w:szCs w:val="19"/>
               </w:rPr>
-              <w:lastRenderedPageBreak/>
               <w:t xml:space="preserve">            @dtmStartDate </w:t>
             </w:r>
             <w:r>
@@ -19719,7 +19958,7 @@
       <w:rPr>
         <w:noProof/>
       </w:rPr>
-      <w:t>10/6/2021</w:t>
+      <w:t>11/9/2021</w:t>
     </w:r>
     <w:r>
       <w:fldChar w:fldCharType="end"/>

</xml_diff>

<commit_message>
TFS 25250 - Fix Value Translation bug for Quality Coaching Reasons
git-tfs-id: [https://tfs.omnicloud.local/tfs/cco%20program/]$/eCoaching_V2;C51881
</commit_message>
<xml_diff>
--- a/Unit Test/DB/CCO_eCoaching_Log_Main_DB_UTD.docx
+++ b/Unit Test/DB/CCO_eCoaching_Log_Main_DB_UTD.docx
@@ -3207,6 +3207,72 @@
           </w:p>
         </w:tc>
       </w:tr>
+      <w:tr>
+        <w:tc>
+          <w:tcPr>
+            <w:tcW w:w="0" w:type="auto"/>
+            <w:tcBorders>
+              <w:top w:val="single" w:sz="6" w:space="0" w:color="C0C0C0"/>
+              <w:left w:val="single" w:sz="6" w:space="0" w:color="C0C0C0"/>
+              <w:bottom w:val="single" w:sz="6" w:space="0" w:color="C0C0C0"/>
+              <w:right w:val="single" w:sz="6" w:space="0" w:color="C0C0C0"/>
+            </w:tcBorders>
+          </w:tcPr>
+          <w:p>
+            <w:r>
+              <w:t>8/30/2022</w:t>
+            </w:r>
+          </w:p>
+        </w:tc>
+        <w:tc>
+          <w:tcPr>
+            <w:tcW w:w="0" w:type="auto"/>
+            <w:tcBorders>
+              <w:top w:val="single" w:sz="6" w:space="0" w:color="C0C0C0"/>
+              <w:left w:val="single" w:sz="6" w:space="0" w:color="C0C0C0"/>
+              <w:bottom w:val="single" w:sz="6" w:space="0" w:color="C0C0C0"/>
+              <w:right w:val="single" w:sz="6" w:space="0" w:color="C0C0C0"/>
+            </w:tcBorders>
+          </w:tcPr>
+          <w:p>
+            <w:r>
+              <w:t>37.0</w:t>
+            </w:r>
+          </w:p>
+        </w:tc>
+        <w:tc>
+          <w:tcPr>
+            <w:tcW w:w="0" w:type="auto"/>
+            <w:tcBorders>
+              <w:top w:val="single" w:sz="6" w:space="0" w:color="C0C0C0"/>
+              <w:left w:val="single" w:sz="6" w:space="0" w:color="C0C0C0"/>
+              <w:bottom w:val="single" w:sz="6" w:space="0" w:color="C0C0C0"/>
+              <w:right w:val="single" w:sz="6" w:space="0" w:color="C0C0C0"/>
+            </w:tcBorders>
+          </w:tcPr>
+          <w:p>
+            <w:r>
+              <w:t>TFS 25250 - Fix Value for Quality Coaching Reasons</w:t>
+            </w:r>
+          </w:p>
+        </w:tc>
+        <w:tc>
+          <w:tcPr>
+            <w:tcW w:w="0" w:type="auto"/>
+            <w:tcBorders>
+              <w:top w:val="single" w:sz="6" w:space="0" w:color="C0C0C0"/>
+              <w:left w:val="single" w:sz="6" w:space="0" w:color="C0C0C0"/>
+              <w:bottom w:val="single" w:sz="6" w:space="0" w:color="C0C0C0"/>
+              <w:right w:val="single" w:sz="6" w:space="0" w:color="C0C0C0"/>
+            </w:tcBorders>
+          </w:tcPr>
+          <w:p>
+            <w:r>
+              <w:t>Susmitha Palacherla</w:t>
+            </w:r>
+          </w:p>
+        </w:tc>
+      </w:tr>
     </w:tbl>
     <w:p>
       <w:r>
@@ -3546,7 +3612,7 @@
                 <w:sz w:val="22"/>
                 <w:szCs w:val="22"/>
               </w:rPr>
-              <w:t>Change Request</w:t>
+              <w:t>Problem Report</w:t>
             </w:r>
           </w:p>
         </w:tc>
@@ -3587,7 +3653,7 @@
               </w:rPr>
             </w:pPr>
             <w:r>
-              <w:t>TFS 23273 - Team Coaching Log Submission</w:t>
+              <w:t>TFS 25250 - Fix Value for Quality Coaching Reasons</w:t>
             </w:r>
           </w:p>
         </w:tc>
@@ -3687,7 +3753,7 @@
                 <w:sz w:val="22"/>
                 <w:szCs w:val="22"/>
               </w:rPr>
-              <w:t>Allow Submission by Ops Hierarchy (Job codes wacs40,50 and 60) to submit up to 100 Coaching logs at a time.</w:t>
+              <w:t>Store the correct value for Opportunity and Reinforcement translation to Met Goal or Did Not Meet Goal for Quality Coaching Reason in new submission.</w:t>
             </w:r>
           </w:p>
         </w:tc>
@@ -3734,13 +3800,13 @@
               <w:rPr>
                 <w:noProof/>
               </w:rPr>
-              <w:t xml:space="preserve">Multipe sps and </w:t>
-            </w:r>
-            <w:r>
-              <w:rPr>
-                <w:noProof/>
-              </w:rPr>
-              <w:t>table updates in Run Once</w:t>
+              <w:t xml:space="preserve">1 sp </w:t>
+            </w:r>
+            <w:r>
+              <w:rPr>
+                <w:noProof/>
+              </w:rPr>
+              <w:t>sp_InsertInto_Coaching_Log</w:t>
             </w:r>
           </w:p>
         </w:tc>
@@ -4230,7 +4296,7 @@
               <w:rPr>
                 <w:noProof/>
               </w:rPr>
-              <w:t>Y</w:t>
+              <w:t>N</w:t>
             </w:r>
           </w:p>
         </w:tc>
@@ -4251,7 +4317,7 @@
               <w:rPr>
                 <w:noProof/>
               </w:rPr>
-              <w:t>Pass</w:t>
+              <w:t>NA</w:t>
             </w:r>
           </w:p>
         </w:tc>
@@ -4944,7 +5010,7 @@
               <w:rPr>
                 <w:noProof/>
               </w:rPr>
-              <w:t>Y</w:t>
+              <w:t>N</w:t>
             </w:r>
           </w:p>
         </w:tc>
@@ -4965,7 +5031,7 @@
               <w:rPr>
                 <w:noProof/>
               </w:rPr>
-              <w:t>Pass</w:t>
+              <w:t>NA</w:t>
             </w:r>
           </w:p>
         </w:tc>
@@ -5641,19 +5707,7 @@
               <w:rPr>
                 <w:noProof/>
               </w:rPr>
-              <w:t xml:space="preserve">Insert a log in </w:t>
-            </w:r>
-            <w:r>
-              <w:rPr>
-                <w:noProof/>
-              </w:rPr>
-              <w:t xml:space="preserve">Supervisor </w:t>
-            </w:r>
-            <w:r>
-              <w:rPr>
-                <w:noProof/>
-              </w:rPr>
-              <w:t>Module</w:t>
+              <w:t>Insert a log in Supervisor Module</w:t>
             </w:r>
           </w:p>
         </w:tc>
@@ -5695,7 +5749,7 @@
               <w:rPr>
                 <w:noProof/>
               </w:rPr>
-              <w:t>Y</w:t>
+              <w:t>N</w:t>
             </w:r>
           </w:p>
         </w:tc>
@@ -5716,7 +5770,7 @@
               <w:rPr>
                 <w:noProof/>
               </w:rPr>
-              <w:t>Pass</w:t>
+              <w:t>NA</w:t>
             </w:r>
           </w:p>
         </w:tc>
@@ -6432,7 +6486,7 @@
               <w:rPr>
                 <w:noProof/>
               </w:rPr>
-              <w:t>Y</w:t>
+              <w:t>N</w:t>
             </w:r>
           </w:p>
         </w:tc>
@@ -6453,7 +6507,7 @@
               <w:rPr>
                 <w:noProof/>
               </w:rPr>
-              <w:t>Pass</w:t>
+              <w:t>NA</w:t>
             </w:r>
           </w:p>
         </w:tc>
@@ -7151,7 +7205,7 @@
               <w:rPr>
                 <w:noProof/>
               </w:rPr>
-              <w:t>Y</w:t>
+              <w:t>N</w:t>
             </w:r>
           </w:p>
         </w:tc>
@@ -7172,7 +7226,7 @@
               <w:rPr>
                 <w:noProof/>
               </w:rPr>
-              <w:t>Pass</w:t>
+              <w:t>NA</w:t>
             </w:r>
           </w:p>
         </w:tc>
@@ -7888,7 +7942,7 @@
               <w:rPr>
                 <w:noProof/>
               </w:rPr>
-              <w:t>Y</w:t>
+              <w:t>N</w:t>
             </w:r>
           </w:p>
         </w:tc>
@@ -7909,7 +7963,7 @@
               <w:rPr>
                 <w:noProof/>
               </w:rPr>
-              <w:t>Pass</w:t>
+              <w:t>NA</w:t>
             </w:r>
           </w:p>
         </w:tc>
@@ -8788,6 +8842,54 @@
               <w:t>Insert log(s) in CSR Module (Direct) as WACS40, WACS50 OR WACS60</w:t>
             </w:r>
           </w:p>
+          <w:p>
+            <w:pPr>
+              <w:tabs>
+                <w:tab w:val="left" w:pos="360"/>
+              </w:tabs>
+              <w:rPr>
+                <w:noProof/>
+              </w:rPr>
+            </w:pPr>
+          </w:p>
+          <w:p>
+            <w:pPr>
+              <w:tabs>
+                <w:tab w:val="left" w:pos="360"/>
+              </w:tabs>
+              <w:rPr>
+                <w:i/>
+                <w:iCs/>
+                <w:noProof/>
+              </w:rPr>
+            </w:pPr>
+            <w:r>
+              <w:rPr>
+                <w:i/>
+                <w:iCs/>
+                <w:noProof/>
+              </w:rPr>
+              <w:t>Select Multiple Coaching Reasons and ensure Quality is one of them</w:t>
+            </w:r>
+          </w:p>
+          <w:p>
+            <w:pPr>
+              <w:tabs>
+                <w:tab w:val="left" w:pos="360"/>
+              </w:tabs>
+              <w:rPr>
+                <w:noProof/>
+              </w:rPr>
+            </w:pPr>
+            <w:r>
+              <w:rPr>
+                <w:i/>
+                <w:iCs/>
+                <w:noProof/>
+              </w:rPr>
+              <w:t>Have a mix of Opportunity and Reinforcement</w:t>
+            </w:r>
+          </w:p>
         </w:tc>
         <w:tc>
           <w:tcPr>
@@ -8923,13 +9025,7 @@
               <w:rPr>
                 <w:noProof/>
               </w:rPr>
-              <w:t>.</w:t>
-            </w:r>
-            <w:r>
-              <w:rPr>
-                <w:noProof/>
-              </w:rPr>
-              <w:t>2</w:t>
+              <w:t>.2</w:t>
             </w:r>
           </w:p>
         </w:tc>
@@ -8950,19 +9046,7 @@
               <w:rPr>
                 <w:noProof/>
               </w:rPr>
-              <w:t>Insert a log in CSR Module (Direct)</w:t>
-            </w:r>
-            <w:r>
-              <w:rPr>
-                <w:noProof/>
-              </w:rPr>
-              <w:t xml:space="preserve"> as NOT </w:t>
-            </w:r>
-            <w:r>
-              <w:rPr>
-                <w:noProof/>
-              </w:rPr>
-              <w:t>WACS40, WACS50 OR WACS60</w:t>
+              <w:t>Insert a log in CSR Module (Direct) as NOT WACS40, WACS50 OR WACS60</w:t>
             </w:r>
           </w:p>
         </w:tc>
@@ -8983,25 +9067,7 @@
               <w:rPr>
                 <w:noProof/>
               </w:rPr>
-              <w:t>Should</w:t>
-            </w:r>
-            <w:r>
-              <w:rPr>
-                <w:noProof/>
-              </w:rPr>
-              <w:t xml:space="preserve"> </w:t>
-            </w:r>
-            <w:r>
-              <w:rPr>
-                <w:noProof/>
-              </w:rPr>
-              <w:t xml:space="preserve">not </w:t>
-            </w:r>
-            <w:r>
-              <w:rPr>
-                <w:noProof/>
-              </w:rPr>
-              <w:t xml:space="preserve"> be able to submit for Team</w:t>
+              <w:t>Should not  be able to submit for Team</w:t>
             </w:r>
           </w:p>
           <w:p>
@@ -9038,7 +9104,7 @@
               <w:rPr>
                 <w:noProof/>
               </w:rPr>
-              <w:t>Y</w:t>
+              <w:t>N</w:t>
             </w:r>
           </w:p>
         </w:tc>
@@ -9059,7 +9125,7 @@
               <w:rPr>
                 <w:noProof/>
               </w:rPr>
-              <w:t>Pass</w:t>
+              <w:t>NA</w:t>
             </w:r>
           </w:p>
         </w:tc>
@@ -9167,7 +9233,7 @@
               <w:rPr>
                 <w:noProof/>
               </w:rPr>
-              <w:t>Y</w:t>
+              <w:t>N</w:t>
             </w:r>
           </w:p>
         </w:tc>
@@ -9188,7 +9254,7 @@
               <w:rPr>
                 <w:noProof/>
               </w:rPr>
-              <w:t>Pass</w:t>
+              <w:t>NA</w:t>
             </w:r>
           </w:p>
         </w:tc>
@@ -9280,7 +9346,7 @@
               <w:rPr>
                 <w:noProof/>
               </w:rPr>
-              <w:t>Y</w:t>
+              <w:t>N</w:t>
             </w:r>
           </w:p>
         </w:tc>
@@ -9301,7 +9367,7 @@
               <w:rPr>
                 <w:noProof/>
               </w:rPr>
-              <w:t>Pass</w:t>
+              <w:t>NA</w:t>
             </w:r>
           </w:p>
         </w:tc>
@@ -9409,7 +9475,7 @@
               <w:rPr>
                 <w:noProof/>
               </w:rPr>
-              <w:t>Y</w:t>
+              <w:t>N</w:t>
             </w:r>
           </w:p>
         </w:tc>
@@ -9430,7 +9496,7 @@
               <w:rPr>
                 <w:noProof/>
               </w:rPr>
-              <w:t>Pass</w:t>
+              <w:t>NA</w:t>
             </w:r>
           </w:p>
         </w:tc>
@@ -9522,7 +9588,7 @@
               <w:rPr>
                 <w:noProof/>
               </w:rPr>
-              <w:t>Y</w:t>
+              <w:t>N</w:t>
             </w:r>
           </w:p>
         </w:tc>
@@ -9543,7 +9609,7 @@
               <w:rPr>
                 <w:noProof/>
               </w:rPr>
-              <w:t>Pass</w:t>
+              <w:t>NA</w:t>
             </w:r>
           </w:p>
         </w:tc>
@@ -9611,7 +9677,7 @@
               <w:rPr>
                 <w:noProof/>
               </w:rPr>
-              <w:t>Y</w:t>
+              <w:t>N</w:t>
             </w:r>
           </w:p>
         </w:tc>
@@ -9632,7 +9698,7 @@
               <w:rPr>
                 <w:noProof/>
               </w:rPr>
-              <w:t>Pass</w:t>
+              <w:t>NA</w:t>
             </w:r>
           </w:p>
         </w:tc>
@@ -9676,19 +9742,7 @@
               <w:rPr>
                 <w:noProof/>
               </w:rPr>
-              <w:t>Insert log(s) in CSR Module (</w:t>
-            </w:r>
-            <w:r>
-              <w:rPr>
-                <w:noProof/>
-              </w:rPr>
-              <w:t>Ind</w:t>
-            </w:r>
-            <w:r>
-              <w:rPr>
-                <w:noProof/>
-              </w:rPr>
-              <w:t>irect) as WACS40, WACS50 OR WACS60</w:t>
+              <w:t>Insert log(s) in CSR Module (Indirect) as WACS40, WACS50 OR WACS60</w:t>
             </w:r>
           </w:p>
         </w:tc>
@@ -9770,7 +9824,7 @@
               <w:rPr>
                 <w:noProof/>
               </w:rPr>
-              <w:t>Y</w:t>
+              <w:t>N</w:t>
             </w:r>
           </w:p>
         </w:tc>
@@ -9791,7 +9845,7 @@
               <w:rPr>
                 <w:noProof/>
               </w:rPr>
-              <w:t>Pass</w:t>
+              <w:t>NA</w:t>
             </w:r>
           </w:p>
         </w:tc>
@@ -9835,19 +9889,7 @@
               <w:rPr>
                 <w:noProof/>
               </w:rPr>
-              <w:t>Insert a log in CSR Module (</w:t>
-            </w:r>
-            <w:r>
-              <w:rPr>
-                <w:noProof/>
-              </w:rPr>
-              <w:t>Ind</w:t>
-            </w:r>
-            <w:r>
-              <w:rPr>
-                <w:noProof/>
-              </w:rPr>
-              <w:t>irect) as NOT WACS40, WACS50 OR WACS60</w:t>
+              <w:t>Insert a log in CSR Module (Indirect) as NOT WACS40, WACS50 OR WACS60</w:t>
             </w:r>
           </w:p>
         </w:tc>
@@ -9868,19 +9910,7 @@
               <w:rPr>
                 <w:noProof/>
               </w:rPr>
-              <w:t>Should</w:t>
-            </w:r>
-            <w:r>
-              <w:rPr>
-                <w:noProof/>
-              </w:rPr>
-              <w:t xml:space="preserve"> </w:t>
-            </w:r>
-            <w:r>
-              <w:rPr>
-                <w:noProof/>
-              </w:rPr>
-              <w:t>not  be able to submit for Team</w:t>
+              <w:t>Should not  be able to submit for Team</w:t>
             </w:r>
           </w:p>
           <w:p>
@@ -9917,7 +9947,7 @@
               <w:rPr>
                 <w:noProof/>
               </w:rPr>
-              <w:t>Y</w:t>
+              <w:t>N</w:t>
             </w:r>
           </w:p>
         </w:tc>
@@ -9938,7 +9968,7 @@
               <w:rPr>
                 <w:noProof/>
               </w:rPr>
-              <w:t>Pass</w:t>
+              <w:t>NA</w:t>
             </w:r>
           </w:p>
         </w:tc>
@@ -10024,7 +10054,7 @@
               <w:rPr>
                 <w:noProof/>
               </w:rPr>
-              <w:t>Y</w:t>
+              <w:t>N</w:t>
             </w:r>
           </w:p>
         </w:tc>
@@ -10045,7 +10075,7 @@
               <w:rPr>
                 <w:noProof/>
               </w:rPr>
-              <w:t>Pass</w:t>
+              <w:t>NA</w:t>
             </w:r>
           </w:p>
         </w:tc>
@@ -10131,7 +10161,7 @@
               <w:rPr>
                 <w:noProof/>
               </w:rPr>
-              <w:t>Y</w:t>
+              <w:t>N</w:t>
             </w:r>
           </w:p>
         </w:tc>
@@ -10152,7 +10182,7 @@
               <w:rPr>
                 <w:noProof/>
               </w:rPr>
-              <w:t>Pass</w:t>
+              <w:t>NA</w:t>
             </w:r>
           </w:p>
         </w:tc>
@@ -10238,7 +10268,7 @@
               <w:rPr>
                 <w:noProof/>
               </w:rPr>
-              <w:t>Y</w:t>
+              <w:t>N</w:t>
             </w:r>
           </w:p>
         </w:tc>
@@ -10259,7 +10289,7 @@
               <w:rPr>
                 <w:noProof/>
               </w:rPr>
-              <w:t>Pass</w:t>
+              <w:t>NA</w:t>
             </w:r>
           </w:p>
         </w:tc>
@@ -10345,7 +10375,7 @@
               <w:rPr>
                 <w:noProof/>
               </w:rPr>
-              <w:t>Y</w:t>
+              <w:t>N</w:t>
             </w:r>
           </w:p>
         </w:tc>
@@ -10366,7 +10396,7 @@
               <w:rPr>
                 <w:noProof/>
               </w:rPr>
-              <w:t>Pass</w:t>
+              <w:t>NA</w:t>
             </w:r>
           </w:p>
         </w:tc>
@@ -10430,6 +10460,12 @@
                 <w:noProof/>
               </w:rPr>
             </w:pPr>
+            <w:r>
+              <w:rPr>
+                <w:noProof/>
+              </w:rPr>
+              <w:t>N</w:t>
+            </w:r>
           </w:p>
         </w:tc>
         <w:tc>
@@ -10445,6 +10481,12 @@
                 <w:noProof/>
               </w:rPr>
             </w:pPr>
+            <w:r>
+              <w:rPr>
+                <w:noProof/>
+              </w:rPr>
+              <w:t>NA</w:t>
+            </w:r>
           </w:p>
         </w:tc>
       </w:tr>
@@ -10529,7 +10571,7 @@
               <w:rPr>
                 <w:noProof/>
               </w:rPr>
-              <w:t>Y</w:t>
+              <w:t>N</w:t>
             </w:r>
           </w:p>
         </w:tc>
@@ -10550,7 +10592,7 @@
               <w:rPr>
                 <w:noProof/>
               </w:rPr>
-              <w:t>Pass</w:t>
+              <w:t>NA</w:t>
             </w:r>
           </w:p>
         </w:tc>
@@ -10573,7 +10615,6 @@
               <w:rPr>
                 <w:noProof/>
               </w:rPr>
-              <w:lastRenderedPageBreak/>
               <w:t>DBM-2.12</w:t>
             </w:r>
           </w:p>
@@ -10597,6 +10638,92 @@
               </w:rPr>
               <w:t>Verify the details of submitted log in Coaching_Log_Reason table</w:t>
             </w:r>
+          </w:p>
+          <w:p>
+            <w:pPr>
+              <w:tabs>
+                <w:tab w:val="left" w:pos="360"/>
+              </w:tabs>
+              <w:rPr>
+                <w:noProof/>
+              </w:rPr>
+            </w:pPr>
+            <w:r>
+              <w:rPr>
+                <w:noProof/>
+              </w:rPr>
+              <w:t>For the Quality Coaching Reason (10) value should be saved as</w:t>
+            </w:r>
+          </w:p>
+          <w:p>
+            <w:pPr>
+              <w:tabs>
+                <w:tab w:val="left" w:pos="360"/>
+              </w:tabs>
+              <w:rPr>
+                <w:noProof/>
+              </w:rPr>
+            </w:pPr>
+            <w:r>
+              <w:rPr>
+                <w:noProof/>
+              </w:rPr>
+              <w:t>Met Goal if ReInforcement chosen</w:t>
+            </w:r>
+          </w:p>
+          <w:p>
+            <w:pPr>
+              <w:tabs>
+                <w:tab w:val="left" w:pos="360"/>
+              </w:tabs>
+              <w:rPr>
+                <w:noProof/>
+              </w:rPr>
+            </w:pPr>
+            <w:r>
+              <w:rPr>
+                <w:noProof/>
+              </w:rPr>
+              <w:t>Did Not Meet Goal if Opportunity chosen</w:t>
+            </w:r>
+          </w:p>
+          <w:p>
+            <w:pPr>
+              <w:tabs>
+                <w:tab w:val="left" w:pos="360"/>
+              </w:tabs>
+              <w:rPr>
+                <w:noProof/>
+              </w:rPr>
+            </w:pPr>
+          </w:p>
+          <w:p>
+            <w:pPr>
+              <w:tabs>
+                <w:tab w:val="left" w:pos="360"/>
+              </w:tabs>
+              <w:rPr>
+                <w:noProof/>
+                <w:u w:val="single"/>
+              </w:rPr>
+            </w:pPr>
+            <w:r>
+              <w:rPr>
+                <w:noProof/>
+                <w:u w:val="single"/>
+              </w:rPr>
+              <w:t>Values for Other Coaching Reasons should be stored as selected in UI</w:t>
+            </w:r>
+          </w:p>
+          <w:p>
+            <w:pPr>
+              <w:tabs>
+                <w:tab w:val="left" w:pos="360"/>
+              </w:tabs>
+              <w:rPr>
+                <w:noProof/>
+              </w:rPr>
+            </w:pPr>
           </w:p>
         </w:tc>
         <w:tc>
@@ -10780,7 +10907,7 @@
               <w:rPr>
                 <w:noProof/>
               </w:rPr>
-              <w:t>Y</w:t>
+              <w:t>N</w:t>
             </w:r>
           </w:p>
         </w:tc>
@@ -10801,7 +10928,7 @@
               <w:rPr>
                 <w:noProof/>
               </w:rPr>
-              <w:t>Pass</w:t>
+              <w:t>NA</w:t>
             </w:r>
           </w:p>
         </w:tc>
@@ -10890,19 +11017,7 @@
               <w:rPr>
                 <w:noProof/>
               </w:rPr>
-              <w:t xml:space="preserve">Notifications </w:t>
-            </w:r>
-            <w:r>
-              <w:rPr>
-                <w:noProof/>
-              </w:rPr>
-              <w:t xml:space="preserve">sent </w:t>
-            </w:r>
-            <w:r>
-              <w:rPr>
-                <w:noProof/>
-              </w:rPr>
-              <w:t>details should be saved indicating Success or not</w:t>
+              <w:t>Notifications sent details should be saved indicating Success or not</w:t>
             </w:r>
           </w:p>
           <w:p>
@@ -10939,7 +11054,7 @@
               <w:rPr>
                 <w:noProof/>
               </w:rPr>
-              <w:t>Y</w:t>
+              <w:t>N</w:t>
             </w:r>
           </w:p>
         </w:tc>
@@ -10960,7 +11075,7 @@
               <w:rPr>
                 <w:noProof/>
               </w:rPr>
-              <w:t>Pass</w:t>
+              <w:t>NA</w:t>
             </w:r>
           </w:p>
         </w:tc>
@@ -11802,6 +11917,7 @@
               <w:rPr>
                 <w:noProof/>
               </w:rPr>
+              <w:lastRenderedPageBreak/>
               <w:t>Details displayed should be as expected</w:t>
             </w:r>
           </w:p>
@@ -11981,7 +12097,6 @@
                 <w:sz w:val="20"/>
                 <w:szCs w:val="20"/>
               </w:rPr>
-              <w:lastRenderedPageBreak/>
               <w:t>sp_SelectFrom_Coaching_Log_MyFollowup_Count</w:t>
             </w:r>
           </w:p>
@@ -12176,7 +12291,6 @@
               <w:rPr>
                 <w:noProof/>
               </w:rPr>
-              <w:lastRenderedPageBreak/>
               <w:t>Counts should match the number of Deatil Records Displayed</w:t>
             </w:r>
           </w:p>
@@ -12993,6 +13107,7 @@
               </w:tabs>
             </w:pPr>
             <w:r>
+              <w:lastRenderedPageBreak/>
               <w:t>sp_Dashboard_Summary_Performance_QN</w:t>
             </w:r>
           </w:p>
@@ -13039,7 +13154,15 @@
               <w:rPr>
                 <w:noProof/>
               </w:rPr>
-              <w:t>Performance Summary (Followup and improved Counts) by Employee(s) for previous 3 months need to be returned.</w:t>
+              <w:lastRenderedPageBreak/>
+              <w:t xml:space="preserve">Performance Summary (Followup and improved Counts) by </w:t>
+            </w:r>
+            <w:r>
+              <w:rPr>
+                <w:noProof/>
+              </w:rPr>
+              <w:lastRenderedPageBreak/>
+              <w:t>Employee(s) for previous 3 months need to be returned.</w:t>
             </w:r>
           </w:p>
         </w:tc>
@@ -13060,6 +13183,7 @@
               <w:rPr>
                 <w:noProof/>
               </w:rPr>
+              <w:lastRenderedPageBreak/>
               <w:t>N</w:t>
             </w:r>
           </w:p>
@@ -13201,7 +13325,6 @@
               <w:textAlignment w:val="auto"/>
             </w:pPr>
             <w:r>
-              <w:lastRenderedPageBreak/>
               <w:t>sp_SelectFrom_Coaching_Log_MyPending_QN</w:t>
             </w:r>
           </w:p>
@@ -13318,7 +13441,6 @@
               <w:rPr>
                 <w:noProof/>
               </w:rPr>
-              <w:lastRenderedPageBreak/>
               <w:t>Details displayed should be as expected</w:t>
             </w:r>
           </w:p>
@@ -13884,6 +14006,7 @@
               <w:textAlignment w:val="auto"/>
             </w:pPr>
             <w:r>
+              <w:lastRenderedPageBreak/>
               <w:t>sp_Update_Review_Coaching_Log_Quality_Now_Summary</w:t>
             </w:r>
           </w:p>
@@ -13926,6 +14049,7 @@
               <w:rPr>
                 <w:noProof/>
               </w:rPr>
+              <w:lastRenderedPageBreak/>
               <w:t>Stotred procedure should complete successfully and display log details</w:t>
             </w:r>
           </w:p>
@@ -14218,7 +14342,6 @@
               <w:rPr>
                 <w:noProof/>
               </w:rPr>
-              <w:lastRenderedPageBreak/>
               <w:t>Details should be returned correctly for logs meeting all required criteria grouped by section(displayed in list in UI)</w:t>
             </w:r>
           </w:p>
@@ -15408,6 +15531,39 @@
         <w:tabs>
           <w:tab w:val="left" w:pos="2160"/>
           <w:tab w:val="left" w:pos="6120"/>
+        </w:tabs>
+        <w:rPr>
+          <w:rFonts w:ascii="Arial" w:hAnsi="Arial" w:cs="Arial"/>
+        </w:rPr>
+      </w:pPr>
+    </w:p>
+    <w:p>
+      <w:pPr>
+        <w:tabs>
+          <w:tab w:val="left" w:pos="360"/>
+          <w:tab w:val="left" w:pos="2790"/>
+        </w:tabs>
+        <w:rPr>
+          <w:rFonts w:ascii="Arial" w:hAnsi="Arial" w:cs="Arial"/>
+        </w:rPr>
+      </w:pPr>
+    </w:p>
+    <w:p>
+      <w:pPr>
+        <w:tabs>
+          <w:tab w:val="left" w:pos="360"/>
+          <w:tab w:val="left" w:pos="2790"/>
+        </w:tabs>
+        <w:rPr>
+          <w:rFonts w:ascii="Arial" w:hAnsi="Arial" w:cs="Arial"/>
+        </w:rPr>
+      </w:pPr>
+    </w:p>
+    <w:p>
+      <w:pPr>
+        <w:tabs>
+          <w:tab w:val="left" w:pos="360"/>
+          <w:tab w:val="left" w:pos="2790"/>
         </w:tabs>
         <w:rPr>
           <w:rFonts w:ascii="Arial" w:hAnsi="Arial" w:cs="Arial"/>
@@ -15555,7 +15711,7 @@
               <w:rPr>
                 <w:rFonts w:ascii="Arial" w:hAnsi="Arial" w:cs="Arial"/>
               </w:rPr>
-              <w:t>06/10/2022</w:t>
+              <w:t>08/30/2022</w:t>
             </w:r>
           </w:p>
         </w:tc>
@@ -17667,6 +17823,7 @@
                 <w:sz w:val="19"/>
                 <w:szCs w:val="19"/>
               </w:rPr>
+              <w:lastRenderedPageBreak/>
               <w:t xml:space="preserve"> </w:t>
             </w:r>
             <w:r>
@@ -18406,7 +18563,6 @@
                 <w:sz w:val="19"/>
                 <w:szCs w:val="19"/>
               </w:rPr>
-              <w:lastRenderedPageBreak/>
               <w:t>ORDER</w:t>
             </w:r>
             <w:r>
@@ -19485,6 +19641,7 @@
                 <w:sz w:val="19"/>
                 <w:szCs w:val="19"/>
               </w:rPr>
+              <w:lastRenderedPageBreak/>
               <w:t>UPDATE ec.Employee_Hierarchy</w:t>
             </w:r>
           </w:p>
@@ -20958,6 +21115,7 @@
                 <w:sz w:val="19"/>
                 <w:szCs w:val="19"/>
               </w:rPr>
+              <w:lastRenderedPageBreak/>
               <w:t xml:space="preserve">            @bitisVerintID </w:t>
             </w:r>
             <w:r>
@@ -21513,1513 +21671,1513 @@
                 <w:sz w:val="19"/>
                 <w:szCs w:val="19"/>
               </w:rPr>
+              <w:t xml:space="preserve">            @intCoachReasonID4 </w:t>
+            </w:r>
+            <w:r>
+              <w:rPr>
+                <w:rFonts w:ascii="Consolas" w:hAnsi="Consolas" w:cs="Consolas"/>
+                <w:color w:val="808080"/>
+                <w:sz w:val="19"/>
+                <w:szCs w:val="19"/>
+              </w:rPr>
+              <w:t>=</w:t>
+            </w:r>
+            <w:r>
+              <w:rPr>
+                <w:rFonts w:ascii="Consolas" w:hAnsi="Consolas" w:cs="Consolas"/>
+                <w:color w:val="000000"/>
+                <w:sz w:val="19"/>
+                <w:szCs w:val="19"/>
+              </w:rPr>
+              <w:t xml:space="preserve">  </w:t>
+            </w:r>
+            <w:r>
+              <w:rPr>
+                <w:rFonts w:ascii="Consolas" w:hAnsi="Consolas" w:cs="Consolas"/>
+                <w:color w:val="808080"/>
+                <w:sz w:val="19"/>
+                <w:szCs w:val="19"/>
+              </w:rPr>
+              <w:t>NULL,</w:t>
+            </w:r>
+          </w:p>
+          <w:p>
+            <w:pPr>
+              <w:overflowPunct/>
+              <w:textAlignment w:val="auto"/>
+              <w:rPr>
+                <w:rFonts w:ascii="Consolas" w:hAnsi="Consolas" w:cs="Consolas"/>
+                <w:color w:val="000000"/>
+                <w:sz w:val="19"/>
+                <w:szCs w:val="19"/>
+              </w:rPr>
+            </w:pPr>
+            <w:r>
+              <w:rPr>
+                <w:rFonts w:ascii="Consolas" w:hAnsi="Consolas" w:cs="Consolas"/>
+                <w:color w:val="000000"/>
+                <w:sz w:val="19"/>
+                <w:szCs w:val="19"/>
+              </w:rPr>
+              <w:t xml:space="preserve">            @nvcSubCoachReasonID4 </w:t>
+            </w:r>
+            <w:r>
+              <w:rPr>
+                <w:rFonts w:ascii="Consolas" w:hAnsi="Consolas" w:cs="Consolas"/>
+                <w:color w:val="808080"/>
+                <w:sz w:val="19"/>
+                <w:szCs w:val="19"/>
+              </w:rPr>
+              <w:t>=</w:t>
+            </w:r>
+            <w:r>
+              <w:rPr>
+                <w:rFonts w:ascii="Consolas" w:hAnsi="Consolas" w:cs="Consolas"/>
+                <w:color w:val="000000"/>
+                <w:sz w:val="19"/>
+                <w:szCs w:val="19"/>
+              </w:rPr>
+              <w:t xml:space="preserve"> </w:t>
+            </w:r>
+            <w:r>
+              <w:rPr>
+                <w:rFonts w:ascii="Consolas" w:hAnsi="Consolas" w:cs="Consolas"/>
+                <w:color w:val="808080"/>
+                <w:sz w:val="19"/>
+                <w:szCs w:val="19"/>
+              </w:rPr>
+              <w:t>NULL,</w:t>
+            </w:r>
+          </w:p>
+          <w:p>
+            <w:pPr>
+              <w:overflowPunct/>
+              <w:textAlignment w:val="auto"/>
+              <w:rPr>
+                <w:rFonts w:ascii="Consolas" w:hAnsi="Consolas" w:cs="Consolas"/>
+                <w:color w:val="000000"/>
+                <w:sz w:val="19"/>
+                <w:szCs w:val="19"/>
+              </w:rPr>
+            </w:pPr>
+            <w:r>
+              <w:rPr>
+                <w:rFonts w:ascii="Consolas" w:hAnsi="Consolas" w:cs="Consolas"/>
+                <w:color w:val="000000"/>
+                <w:sz w:val="19"/>
+                <w:szCs w:val="19"/>
+              </w:rPr>
+              <w:t xml:space="preserve">            @nvcValue4 </w:t>
+            </w:r>
+            <w:r>
+              <w:rPr>
+                <w:rFonts w:ascii="Consolas" w:hAnsi="Consolas" w:cs="Consolas"/>
+                <w:color w:val="808080"/>
+                <w:sz w:val="19"/>
+                <w:szCs w:val="19"/>
+              </w:rPr>
+              <w:t>=</w:t>
+            </w:r>
+            <w:r>
+              <w:rPr>
+                <w:rFonts w:ascii="Consolas" w:hAnsi="Consolas" w:cs="Consolas"/>
+                <w:color w:val="000000"/>
+                <w:sz w:val="19"/>
+                <w:szCs w:val="19"/>
+              </w:rPr>
+              <w:t xml:space="preserve">  </w:t>
+            </w:r>
+            <w:r>
+              <w:rPr>
+                <w:rFonts w:ascii="Consolas" w:hAnsi="Consolas" w:cs="Consolas"/>
+                <w:color w:val="808080"/>
+                <w:sz w:val="19"/>
+                <w:szCs w:val="19"/>
+              </w:rPr>
+              <w:t>NULL,</w:t>
+            </w:r>
+          </w:p>
+          <w:p>
+            <w:pPr>
+              <w:overflowPunct/>
+              <w:textAlignment w:val="auto"/>
+              <w:rPr>
+                <w:rFonts w:ascii="Consolas" w:hAnsi="Consolas" w:cs="Consolas"/>
+                <w:color w:val="000000"/>
+                <w:sz w:val="19"/>
+                <w:szCs w:val="19"/>
+              </w:rPr>
+            </w:pPr>
+            <w:r>
+              <w:rPr>
+                <w:rFonts w:ascii="Consolas" w:hAnsi="Consolas" w:cs="Consolas"/>
+                <w:color w:val="000000"/>
+                <w:sz w:val="19"/>
+                <w:szCs w:val="19"/>
+              </w:rPr>
+              <w:t xml:space="preserve">            @intCoachReasonID5 </w:t>
+            </w:r>
+            <w:r>
+              <w:rPr>
+                <w:rFonts w:ascii="Consolas" w:hAnsi="Consolas" w:cs="Consolas"/>
+                <w:color w:val="808080"/>
+                <w:sz w:val="19"/>
+                <w:szCs w:val="19"/>
+              </w:rPr>
+              <w:t>=</w:t>
+            </w:r>
+            <w:r>
+              <w:rPr>
+                <w:rFonts w:ascii="Consolas" w:hAnsi="Consolas" w:cs="Consolas"/>
+                <w:color w:val="000000"/>
+                <w:sz w:val="19"/>
+                <w:szCs w:val="19"/>
+              </w:rPr>
+              <w:t xml:space="preserve">  </w:t>
+            </w:r>
+            <w:r>
+              <w:rPr>
+                <w:rFonts w:ascii="Consolas" w:hAnsi="Consolas" w:cs="Consolas"/>
+                <w:color w:val="808080"/>
+                <w:sz w:val="19"/>
+                <w:szCs w:val="19"/>
+              </w:rPr>
+              <w:t>NULL,</w:t>
+            </w:r>
+          </w:p>
+          <w:p>
+            <w:pPr>
+              <w:overflowPunct/>
+              <w:textAlignment w:val="auto"/>
+              <w:rPr>
+                <w:rFonts w:ascii="Consolas" w:hAnsi="Consolas" w:cs="Consolas"/>
+                <w:color w:val="000000"/>
+                <w:sz w:val="19"/>
+                <w:szCs w:val="19"/>
+              </w:rPr>
+            </w:pPr>
+            <w:r>
+              <w:rPr>
+                <w:rFonts w:ascii="Consolas" w:hAnsi="Consolas" w:cs="Consolas"/>
+                <w:color w:val="000000"/>
+                <w:sz w:val="19"/>
+                <w:szCs w:val="19"/>
+              </w:rPr>
+              <w:t xml:space="preserve">            @nvcSubCoachReasonID5 </w:t>
+            </w:r>
+            <w:r>
+              <w:rPr>
+                <w:rFonts w:ascii="Consolas" w:hAnsi="Consolas" w:cs="Consolas"/>
+                <w:color w:val="808080"/>
+                <w:sz w:val="19"/>
+                <w:szCs w:val="19"/>
+              </w:rPr>
+              <w:t>=</w:t>
+            </w:r>
+            <w:r>
+              <w:rPr>
+                <w:rFonts w:ascii="Consolas" w:hAnsi="Consolas" w:cs="Consolas"/>
+                <w:color w:val="000000"/>
+                <w:sz w:val="19"/>
+                <w:szCs w:val="19"/>
+              </w:rPr>
+              <w:t xml:space="preserve"> </w:t>
+            </w:r>
+            <w:r>
+              <w:rPr>
+                <w:rFonts w:ascii="Consolas" w:hAnsi="Consolas" w:cs="Consolas"/>
+                <w:color w:val="808080"/>
+                <w:sz w:val="19"/>
+                <w:szCs w:val="19"/>
+              </w:rPr>
+              <w:t>NULL,</w:t>
+            </w:r>
+          </w:p>
+          <w:p>
+            <w:pPr>
+              <w:overflowPunct/>
+              <w:textAlignment w:val="auto"/>
+              <w:rPr>
+                <w:rFonts w:ascii="Consolas" w:hAnsi="Consolas" w:cs="Consolas"/>
+                <w:color w:val="000000"/>
+                <w:sz w:val="19"/>
+                <w:szCs w:val="19"/>
+              </w:rPr>
+            </w:pPr>
+            <w:r>
+              <w:rPr>
+                <w:rFonts w:ascii="Consolas" w:hAnsi="Consolas" w:cs="Consolas"/>
+                <w:color w:val="000000"/>
+                <w:sz w:val="19"/>
+                <w:szCs w:val="19"/>
+              </w:rPr>
+              <w:t xml:space="preserve">            @nvcValue5 </w:t>
+            </w:r>
+            <w:r>
+              <w:rPr>
+                <w:rFonts w:ascii="Consolas" w:hAnsi="Consolas" w:cs="Consolas"/>
+                <w:color w:val="808080"/>
+                <w:sz w:val="19"/>
+                <w:szCs w:val="19"/>
+              </w:rPr>
+              <w:t>=</w:t>
+            </w:r>
+            <w:r>
+              <w:rPr>
+                <w:rFonts w:ascii="Consolas" w:hAnsi="Consolas" w:cs="Consolas"/>
+                <w:color w:val="000000"/>
+                <w:sz w:val="19"/>
+                <w:szCs w:val="19"/>
+              </w:rPr>
+              <w:t xml:space="preserve">  </w:t>
+            </w:r>
+            <w:r>
+              <w:rPr>
+                <w:rFonts w:ascii="Consolas" w:hAnsi="Consolas" w:cs="Consolas"/>
+                <w:color w:val="808080"/>
+                <w:sz w:val="19"/>
+                <w:szCs w:val="19"/>
+              </w:rPr>
+              <w:t>NULL,</w:t>
+            </w:r>
+          </w:p>
+          <w:p>
+            <w:pPr>
+              <w:overflowPunct/>
+              <w:textAlignment w:val="auto"/>
+              <w:rPr>
+                <w:rFonts w:ascii="Consolas" w:hAnsi="Consolas" w:cs="Consolas"/>
+                <w:color w:val="000000"/>
+                <w:sz w:val="19"/>
+                <w:szCs w:val="19"/>
+              </w:rPr>
+            </w:pPr>
+            <w:r>
+              <w:rPr>
+                <w:rFonts w:ascii="Consolas" w:hAnsi="Consolas" w:cs="Consolas"/>
+                <w:color w:val="000000"/>
+                <w:sz w:val="19"/>
+                <w:szCs w:val="19"/>
+              </w:rPr>
+              <w:t xml:space="preserve">            @intCoachReasonID6 </w:t>
+            </w:r>
+            <w:r>
+              <w:rPr>
+                <w:rFonts w:ascii="Consolas" w:hAnsi="Consolas" w:cs="Consolas"/>
+                <w:color w:val="808080"/>
+                <w:sz w:val="19"/>
+                <w:szCs w:val="19"/>
+              </w:rPr>
+              <w:t>=</w:t>
+            </w:r>
+            <w:r>
+              <w:rPr>
+                <w:rFonts w:ascii="Consolas" w:hAnsi="Consolas" w:cs="Consolas"/>
+                <w:color w:val="000000"/>
+                <w:sz w:val="19"/>
+                <w:szCs w:val="19"/>
+              </w:rPr>
+              <w:t xml:space="preserve">  </w:t>
+            </w:r>
+            <w:r>
+              <w:rPr>
+                <w:rFonts w:ascii="Consolas" w:hAnsi="Consolas" w:cs="Consolas"/>
+                <w:color w:val="808080"/>
+                <w:sz w:val="19"/>
+                <w:szCs w:val="19"/>
+              </w:rPr>
+              <w:t>NULL,</w:t>
+            </w:r>
+          </w:p>
+          <w:p>
+            <w:pPr>
+              <w:overflowPunct/>
+              <w:textAlignment w:val="auto"/>
+              <w:rPr>
+                <w:rFonts w:ascii="Consolas" w:hAnsi="Consolas" w:cs="Consolas"/>
+                <w:color w:val="000000"/>
+                <w:sz w:val="19"/>
+                <w:szCs w:val="19"/>
+              </w:rPr>
+            </w:pPr>
+            <w:r>
+              <w:rPr>
+                <w:rFonts w:ascii="Consolas" w:hAnsi="Consolas" w:cs="Consolas"/>
+                <w:color w:val="000000"/>
+                <w:sz w:val="19"/>
+                <w:szCs w:val="19"/>
+              </w:rPr>
+              <w:t xml:space="preserve">            @nvcSubCoachReasonID6 </w:t>
+            </w:r>
+            <w:r>
+              <w:rPr>
+                <w:rFonts w:ascii="Consolas" w:hAnsi="Consolas" w:cs="Consolas"/>
+                <w:color w:val="808080"/>
+                <w:sz w:val="19"/>
+                <w:szCs w:val="19"/>
+              </w:rPr>
+              <w:t>=</w:t>
+            </w:r>
+            <w:r>
+              <w:rPr>
+                <w:rFonts w:ascii="Consolas" w:hAnsi="Consolas" w:cs="Consolas"/>
+                <w:color w:val="000000"/>
+                <w:sz w:val="19"/>
+                <w:szCs w:val="19"/>
+              </w:rPr>
+              <w:t xml:space="preserve"> </w:t>
+            </w:r>
+            <w:r>
+              <w:rPr>
+                <w:rFonts w:ascii="Consolas" w:hAnsi="Consolas" w:cs="Consolas"/>
+                <w:color w:val="808080"/>
+                <w:sz w:val="19"/>
+                <w:szCs w:val="19"/>
+              </w:rPr>
+              <w:t>NULL,</w:t>
+            </w:r>
+          </w:p>
+          <w:p>
+            <w:pPr>
+              <w:overflowPunct/>
+              <w:textAlignment w:val="auto"/>
+              <w:rPr>
+                <w:rFonts w:ascii="Consolas" w:hAnsi="Consolas" w:cs="Consolas"/>
+                <w:color w:val="000000"/>
+                <w:sz w:val="19"/>
+                <w:szCs w:val="19"/>
+              </w:rPr>
+            </w:pPr>
+            <w:r>
+              <w:rPr>
+                <w:rFonts w:ascii="Consolas" w:hAnsi="Consolas" w:cs="Consolas"/>
+                <w:color w:val="000000"/>
+                <w:sz w:val="19"/>
+                <w:szCs w:val="19"/>
+              </w:rPr>
+              <w:t xml:space="preserve">            @nvcValue6 </w:t>
+            </w:r>
+            <w:r>
+              <w:rPr>
+                <w:rFonts w:ascii="Consolas" w:hAnsi="Consolas" w:cs="Consolas"/>
+                <w:color w:val="808080"/>
+                <w:sz w:val="19"/>
+                <w:szCs w:val="19"/>
+              </w:rPr>
+              <w:t>=</w:t>
+            </w:r>
+            <w:r>
+              <w:rPr>
+                <w:rFonts w:ascii="Consolas" w:hAnsi="Consolas" w:cs="Consolas"/>
+                <w:color w:val="000000"/>
+                <w:sz w:val="19"/>
+                <w:szCs w:val="19"/>
+              </w:rPr>
+              <w:t xml:space="preserve">  </w:t>
+            </w:r>
+            <w:r>
+              <w:rPr>
+                <w:rFonts w:ascii="Consolas" w:hAnsi="Consolas" w:cs="Consolas"/>
+                <w:color w:val="808080"/>
+                <w:sz w:val="19"/>
+                <w:szCs w:val="19"/>
+              </w:rPr>
+              <w:t>NULL,</w:t>
+            </w:r>
+          </w:p>
+          <w:p>
+            <w:pPr>
+              <w:overflowPunct/>
+              <w:textAlignment w:val="auto"/>
+              <w:rPr>
+                <w:rFonts w:ascii="Consolas" w:hAnsi="Consolas" w:cs="Consolas"/>
+                <w:color w:val="000000"/>
+                <w:sz w:val="19"/>
+                <w:szCs w:val="19"/>
+              </w:rPr>
+            </w:pPr>
+            <w:r>
+              <w:rPr>
+                <w:rFonts w:ascii="Consolas" w:hAnsi="Consolas" w:cs="Consolas"/>
+                <w:color w:val="000000"/>
+                <w:sz w:val="19"/>
+                <w:szCs w:val="19"/>
+              </w:rPr>
+              <w:t xml:space="preserve">            @intCoachReasonID7 </w:t>
+            </w:r>
+            <w:r>
+              <w:rPr>
+                <w:rFonts w:ascii="Consolas" w:hAnsi="Consolas" w:cs="Consolas"/>
+                <w:color w:val="808080"/>
+                <w:sz w:val="19"/>
+                <w:szCs w:val="19"/>
+              </w:rPr>
+              <w:t>=</w:t>
+            </w:r>
+            <w:r>
+              <w:rPr>
+                <w:rFonts w:ascii="Consolas" w:hAnsi="Consolas" w:cs="Consolas"/>
+                <w:color w:val="000000"/>
+                <w:sz w:val="19"/>
+                <w:szCs w:val="19"/>
+              </w:rPr>
+              <w:t xml:space="preserve">  </w:t>
+            </w:r>
+            <w:r>
+              <w:rPr>
+                <w:rFonts w:ascii="Consolas" w:hAnsi="Consolas" w:cs="Consolas"/>
+                <w:color w:val="808080"/>
+                <w:sz w:val="19"/>
+                <w:szCs w:val="19"/>
+              </w:rPr>
+              <w:t>NULL,</w:t>
+            </w:r>
+          </w:p>
+          <w:p>
+            <w:pPr>
+              <w:overflowPunct/>
+              <w:textAlignment w:val="auto"/>
+              <w:rPr>
+                <w:rFonts w:ascii="Consolas" w:hAnsi="Consolas" w:cs="Consolas"/>
+                <w:color w:val="000000"/>
+                <w:sz w:val="19"/>
+                <w:szCs w:val="19"/>
+              </w:rPr>
+            </w:pPr>
+            <w:r>
+              <w:rPr>
+                <w:rFonts w:ascii="Consolas" w:hAnsi="Consolas" w:cs="Consolas"/>
+                <w:color w:val="000000"/>
+                <w:sz w:val="19"/>
+                <w:szCs w:val="19"/>
+              </w:rPr>
+              <w:t xml:space="preserve">            @nvcSubCoachReasonID7 </w:t>
+            </w:r>
+            <w:r>
+              <w:rPr>
+                <w:rFonts w:ascii="Consolas" w:hAnsi="Consolas" w:cs="Consolas"/>
+                <w:color w:val="808080"/>
+                <w:sz w:val="19"/>
+                <w:szCs w:val="19"/>
+              </w:rPr>
+              <w:t>=</w:t>
+            </w:r>
+            <w:r>
+              <w:rPr>
+                <w:rFonts w:ascii="Consolas" w:hAnsi="Consolas" w:cs="Consolas"/>
+                <w:color w:val="000000"/>
+                <w:sz w:val="19"/>
+                <w:szCs w:val="19"/>
+              </w:rPr>
+              <w:t xml:space="preserve"> </w:t>
+            </w:r>
+            <w:r>
+              <w:rPr>
+                <w:rFonts w:ascii="Consolas" w:hAnsi="Consolas" w:cs="Consolas"/>
+                <w:color w:val="808080"/>
+                <w:sz w:val="19"/>
+                <w:szCs w:val="19"/>
+              </w:rPr>
+              <w:t>NULL,</w:t>
+            </w:r>
+          </w:p>
+          <w:p>
+            <w:pPr>
+              <w:overflowPunct/>
+              <w:textAlignment w:val="auto"/>
+              <w:rPr>
+                <w:rFonts w:ascii="Consolas" w:hAnsi="Consolas" w:cs="Consolas"/>
+                <w:color w:val="000000"/>
+                <w:sz w:val="19"/>
+                <w:szCs w:val="19"/>
+              </w:rPr>
+            </w:pPr>
+            <w:r>
+              <w:rPr>
+                <w:rFonts w:ascii="Consolas" w:hAnsi="Consolas" w:cs="Consolas"/>
+                <w:color w:val="000000"/>
+                <w:sz w:val="19"/>
+                <w:szCs w:val="19"/>
+              </w:rPr>
+              <w:t xml:space="preserve">            @nvcValue7 </w:t>
+            </w:r>
+            <w:r>
+              <w:rPr>
+                <w:rFonts w:ascii="Consolas" w:hAnsi="Consolas" w:cs="Consolas"/>
+                <w:color w:val="808080"/>
+                <w:sz w:val="19"/>
+                <w:szCs w:val="19"/>
+              </w:rPr>
+              <w:t>=</w:t>
+            </w:r>
+            <w:r>
+              <w:rPr>
+                <w:rFonts w:ascii="Consolas" w:hAnsi="Consolas" w:cs="Consolas"/>
+                <w:color w:val="000000"/>
+                <w:sz w:val="19"/>
+                <w:szCs w:val="19"/>
+              </w:rPr>
+              <w:t xml:space="preserve">  </w:t>
+            </w:r>
+            <w:r>
+              <w:rPr>
+                <w:rFonts w:ascii="Consolas" w:hAnsi="Consolas" w:cs="Consolas"/>
+                <w:color w:val="808080"/>
+                <w:sz w:val="19"/>
+                <w:szCs w:val="19"/>
+              </w:rPr>
+              <w:t>NULL,</w:t>
+            </w:r>
+          </w:p>
+          <w:p>
+            <w:pPr>
+              <w:overflowPunct/>
+              <w:textAlignment w:val="auto"/>
+              <w:rPr>
+                <w:rFonts w:ascii="Consolas" w:hAnsi="Consolas" w:cs="Consolas"/>
+                <w:color w:val="000000"/>
+                <w:sz w:val="19"/>
+                <w:szCs w:val="19"/>
+              </w:rPr>
+            </w:pPr>
+            <w:r>
+              <w:rPr>
+                <w:rFonts w:ascii="Consolas" w:hAnsi="Consolas" w:cs="Consolas"/>
+                <w:color w:val="000000"/>
+                <w:sz w:val="19"/>
+                <w:szCs w:val="19"/>
+              </w:rPr>
+              <w:t xml:space="preserve">            @intCoachReasonID8 </w:t>
+            </w:r>
+            <w:r>
+              <w:rPr>
+                <w:rFonts w:ascii="Consolas" w:hAnsi="Consolas" w:cs="Consolas"/>
+                <w:color w:val="808080"/>
+                <w:sz w:val="19"/>
+                <w:szCs w:val="19"/>
+              </w:rPr>
+              <w:t>=</w:t>
+            </w:r>
+            <w:r>
+              <w:rPr>
+                <w:rFonts w:ascii="Consolas" w:hAnsi="Consolas" w:cs="Consolas"/>
+                <w:color w:val="000000"/>
+                <w:sz w:val="19"/>
+                <w:szCs w:val="19"/>
+              </w:rPr>
+              <w:t xml:space="preserve">  </w:t>
+            </w:r>
+            <w:r>
+              <w:rPr>
+                <w:rFonts w:ascii="Consolas" w:hAnsi="Consolas" w:cs="Consolas"/>
+                <w:color w:val="808080"/>
+                <w:sz w:val="19"/>
+                <w:szCs w:val="19"/>
+              </w:rPr>
+              <w:t>NULL,</w:t>
+            </w:r>
+          </w:p>
+          <w:p>
+            <w:pPr>
+              <w:overflowPunct/>
+              <w:textAlignment w:val="auto"/>
+              <w:rPr>
+                <w:rFonts w:ascii="Consolas" w:hAnsi="Consolas" w:cs="Consolas"/>
+                <w:color w:val="000000"/>
+                <w:sz w:val="19"/>
+                <w:szCs w:val="19"/>
+              </w:rPr>
+            </w:pPr>
+            <w:r>
+              <w:rPr>
+                <w:rFonts w:ascii="Consolas" w:hAnsi="Consolas" w:cs="Consolas"/>
+                <w:color w:val="000000"/>
+                <w:sz w:val="19"/>
+                <w:szCs w:val="19"/>
+              </w:rPr>
+              <w:t xml:space="preserve">            @nvcSubCoachReasonID8 </w:t>
+            </w:r>
+            <w:r>
+              <w:rPr>
+                <w:rFonts w:ascii="Consolas" w:hAnsi="Consolas" w:cs="Consolas"/>
+                <w:color w:val="808080"/>
+                <w:sz w:val="19"/>
+                <w:szCs w:val="19"/>
+              </w:rPr>
+              <w:t>=</w:t>
+            </w:r>
+            <w:r>
+              <w:rPr>
+                <w:rFonts w:ascii="Consolas" w:hAnsi="Consolas" w:cs="Consolas"/>
+                <w:color w:val="000000"/>
+                <w:sz w:val="19"/>
+                <w:szCs w:val="19"/>
+              </w:rPr>
+              <w:t xml:space="preserve"> </w:t>
+            </w:r>
+            <w:r>
+              <w:rPr>
+                <w:rFonts w:ascii="Consolas" w:hAnsi="Consolas" w:cs="Consolas"/>
+                <w:color w:val="808080"/>
+                <w:sz w:val="19"/>
+                <w:szCs w:val="19"/>
+              </w:rPr>
+              <w:t>NULL,</w:t>
+            </w:r>
+          </w:p>
+          <w:p>
+            <w:pPr>
+              <w:overflowPunct/>
+              <w:textAlignment w:val="auto"/>
+              <w:rPr>
+                <w:rFonts w:ascii="Consolas" w:hAnsi="Consolas" w:cs="Consolas"/>
+                <w:color w:val="000000"/>
+                <w:sz w:val="19"/>
+                <w:szCs w:val="19"/>
+              </w:rPr>
+            </w:pPr>
+            <w:r>
+              <w:rPr>
+                <w:rFonts w:ascii="Consolas" w:hAnsi="Consolas" w:cs="Consolas"/>
+                <w:color w:val="000000"/>
+                <w:sz w:val="19"/>
+                <w:szCs w:val="19"/>
+              </w:rPr>
+              <w:t xml:space="preserve">            @nvcValue8 </w:t>
+            </w:r>
+            <w:r>
+              <w:rPr>
+                <w:rFonts w:ascii="Consolas" w:hAnsi="Consolas" w:cs="Consolas"/>
+                <w:color w:val="808080"/>
+                <w:sz w:val="19"/>
+                <w:szCs w:val="19"/>
+              </w:rPr>
+              <w:t>=</w:t>
+            </w:r>
+            <w:r>
+              <w:rPr>
+                <w:rFonts w:ascii="Consolas" w:hAnsi="Consolas" w:cs="Consolas"/>
+                <w:color w:val="000000"/>
+                <w:sz w:val="19"/>
+                <w:szCs w:val="19"/>
+              </w:rPr>
+              <w:t xml:space="preserve">  </w:t>
+            </w:r>
+            <w:r>
+              <w:rPr>
+                <w:rFonts w:ascii="Consolas" w:hAnsi="Consolas" w:cs="Consolas"/>
+                <w:color w:val="808080"/>
+                <w:sz w:val="19"/>
+                <w:szCs w:val="19"/>
+              </w:rPr>
+              <w:t>NULL,</w:t>
+            </w:r>
+          </w:p>
+          <w:p>
+            <w:pPr>
+              <w:overflowPunct/>
+              <w:textAlignment w:val="auto"/>
+              <w:rPr>
+                <w:rFonts w:ascii="Consolas" w:hAnsi="Consolas" w:cs="Consolas"/>
+                <w:color w:val="000000"/>
+                <w:sz w:val="19"/>
+                <w:szCs w:val="19"/>
+              </w:rPr>
+            </w:pPr>
+            <w:r>
+              <w:rPr>
+                <w:rFonts w:ascii="Consolas" w:hAnsi="Consolas" w:cs="Consolas"/>
+                <w:color w:val="000000"/>
+                <w:sz w:val="19"/>
+                <w:szCs w:val="19"/>
+              </w:rPr>
+              <w:t xml:space="preserve">            @intCoachReasonID9 </w:t>
+            </w:r>
+            <w:r>
+              <w:rPr>
+                <w:rFonts w:ascii="Consolas" w:hAnsi="Consolas" w:cs="Consolas"/>
+                <w:color w:val="808080"/>
+                <w:sz w:val="19"/>
+                <w:szCs w:val="19"/>
+              </w:rPr>
+              <w:t>=</w:t>
+            </w:r>
+            <w:r>
+              <w:rPr>
+                <w:rFonts w:ascii="Consolas" w:hAnsi="Consolas" w:cs="Consolas"/>
+                <w:color w:val="000000"/>
+                <w:sz w:val="19"/>
+                <w:szCs w:val="19"/>
+              </w:rPr>
+              <w:t xml:space="preserve">  </w:t>
+            </w:r>
+            <w:r>
+              <w:rPr>
+                <w:rFonts w:ascii="Consolas" w:hAnsi="Consolas" w:cs="Consolas"/>
+                <w:color w:val="808080"/>
+                <w:sz w:val="19"/>
+                <w:szCs w:val="19"/>
+              </w:rPr>
+              <w:t>NULL,</w:t>
+            </w:r>
+          </w:p>
+          <w:p>
+            <w:pPr>
+              <w:overflowPunct/>
+              <w:textAlignment w:val="auto"/>
+              <w:rPr>
+                <w:rFonts w:ascii="Consolas" w:hAnsi="Consolas" w:cs="Consolas"/>
+                <w:color w:val="000000"/>
+                <w:sz w:val="19"/>
+                <w:szCs w:val="19"/>
+              </w:rPr>
+            </w:pPr>
+            <w:r>
+              <w:rPr>
+                <w:rFonts w:ascii="Consolas" w:hAnsi="Consolas" w:cs="Consolas"/>
+                <w:color w:val="000000"/>
+                <w:sz w:val="19"/>
+                <w:szCs w:val="19"/>
+              </w:rPr>
+              <w:t xml:space="preserve">            @nvcSubCoachReasonID9 </w:t>
+            </w:r>
+            <w:r>
+              <w:rPr>
+                <w:rFonts w:ascii="Consolas" w:hAnsi="Consolas" w:cs="Consolas"/>
+                <w:color w:val="808080"/>
+                <w:sz w:val="19"/>
+                <w:szCs w:val="19"/>
+              </w:rPr>
+              <w:t>=</w:t>
+            </w:r>
+            <w:r>
+              <w:rPr>
+                <w:rFonts w:ascii="Consolas" w:hAnsi="Consolas" w:cs="Consolas"/>
+                <w:color w:val="000000"/>
+                <w:sz w:val="19"/>
+                <w:szCs w:val="19"/>
+              </w:rPr>
+              <w:t xml:space="preserve"> </w:t>
+            </w:r>
+            <w:r>
+              <w:rPr>
+                <w:rFonts w:ascii="Consolas" w:hAnsi="Consolas" w:cs="Consolas"/>
+                <w:color w:val="808080"/>
+                <w:sz w:val="19"/>
+                <w:szCs w:val="19"/>
+              </w:rPr>
+              <w:t>NULL,</w:t>
+            </w:r>
+          </w:p>
+          <w:p>
+            <w:pPr>
+              <w:overflowPunct/>
+              <w:textAlignment w:val="auto"/>
+              <w:rPr>
+                <w:rFonts w:ascii="Consolas" w:hAnsi="Consolas" w:cs="Consolas"/>
+                <w:color w:val="000000"/>
+                <w:sz w:val="19"/>
+                <w:szCs w:val="19"/>
+              </w:rPr>
+            </w:pPr>
+            <w:r>
+              <w:rPr>
+                <w:rFonts w:ascii="Consolas" w:hAnsi="Consolas" w:cs="Consolas"/>
+                <w:color w:val="000000"/>
+                <w:sz w:val="19"/>
+                <w:szCs w:val="19"/>
+              </w:rPr>
+              <w:t xml:space="preserve">            @nvcValue9 </w:t>
+            </w:r>
+            <w:r>
+              <w:rPr>
+                <w:rFonts w:ascii="Consolas" w:hAnsi="Consolas" w:cs="Consolas"/>
+                <w:color w:val="808080"/>
+                <w:sz w:val="19"/>
+                <w:szCs w:val="19"/>
+              </w:rPr>
+              <w:t>=</w:t>
+            </w:r>
+            <w:r>
+              <w:rPr>
+                <w:rFonts w:ascii="Consolas" w:hAnsi="Consolas" w:cs="Consolas"/>
+                <w:color w:val="000000"/>
+                <w:sz w:val="19"/>
+                <w:szCs w:val="19"/>
+              </w:rPr>
+              <w:t xml:space="preserve">  </w:t>
+            </w:r>
+            <w:r>
+              <w:rPr>
+                <w:rFonts w:ascii="Consolas" w:hAnsi="Consolas" w:cs="Consolas"/>
+                <w:color w:val="808080"/>
+                <w:sz w:val="19"/>
+                <w:szCs w:val="19"/>
+              </w:rPr>
+              <w:t>NULL,</w:t>
+            </w:r>
+          </w:p>
+          <w:p>
+            <w:pPr>
+              <w:overflowPunct/>
+              <w:textAlignment w:val="auto"/>
+              <w:rPr>
+                <w:rFonts w:ascii="Consolas" w:hAnsi="Consolas" w:cs="Consolas"/>
+                <w:color w:val="000000"/>
+                <w:sz w:val="19"/>
+                <w:szCs w:val="19"/>
+              </w:rPr>
+            </w:pPr>
+            <w:r>
+              <w:rPr>
+                <w:rFonts w:ascii="Consolas" w:hAnsi="Consolas" w:cs="Consolas"/>
+                <w:color w:val="000000"/>
+                <w:sz w:val="19"/>
+                <w:szCs w:val="19"/>
+              </w:rPr>
+              <w:t xml:space="preserve">            @intCoachReasonID10 </w:t>
+            </w:r>
+            <w:r>
+              <w:rPr>
+                <w:rFonts w:ascii="Consolas" w:hAnsi="Consolas" w:cs="Consolas"/>
+                <w:color w:val="808080"/>
+                <w:sz w:val="19"/>
+                <w:szCs w:val="19"/>
+              </w:rPr>
+              <w:t>=</w:t>
+            </w:r>
+            <w:r>
+              <w:rPr>
+                <w:rFonts w:ascii="Consolas" w:hAnsi="Consolas" w:cs="Consolas"/>
+                <w:color w:val="000000"/>
+                <w:sz w:val="19"/>
+                <w:szCs w:val="19"/>
+              </w:rPr>
+              <w:t xml:space="preserve">  </w:t>
+            </w:r>
+            <w:r>
+              <w:rPr>
+                <w:rFonts w:ascii="Consolas" w:hAnsi="Consolas" w:cs="Consolas"/>
+                <w:color w:val="808080"/>
+                <w:sz w:val="19"/>
+                <w:szCs w:val="19"/>
+              </w:rPr>
+              <w:t>NULL,</w:t>
+            </w:r>
+          </w:p>
+          <w:p>
+            <w:pPr>
+              <w:overflowPunct/>
+              <w:textAlignment w:val="auto"/>
+              <w:rPr>
+                <w:rFonts w:ascii="Consolas" w:hAnsi="Consolas" w:cs="Consolas"/>
+                <w:color w:val="000000"/>
+                <w:sz w:val="19"/>
+                <w:szCs w:val="19"/>
+              </w:rPr>
+            </w:pPr>
+            <w:r>
+              <w:rPr>
+                <w:rFonts w:ascii="Consolas" w:hAnsi="Consolas" w:cs="Consolas"/>
+                <w:color w:val="000000"/>
+                <w:sz w:val="19"/>
+                <w:szCs w:val="19"/>
+              </w:rPr>
+              <w:t xml:space="preserve">            @nvcSubCoachReasonID10 </w:t>
+            </w:r>
+            <w:r>
+              <w:rPr>
+                <w:rFonts w:ascii="Consolas" w:hAnsi="Consolas" w:cs="Consolas"/>
+                <w:color w:val="808080"/>
+                <w:sz w:val="19"/>
+                <w:szCs w:val="19"/>
+              </w:rPr>
+              <w:t>=</w:t>
+            </w:r>
+            <w:r>
+              <w:rPr>
+                <w:rFonts w:ascii="Consolas" w:hAnsi="Consolas" w:cs="Consolas"/>
+                <w:color w:val="000000"/>
+                <w:sz w:val="19"/>
+                <w:szCs w:val="19"/>
+              </w:rPr>
+              <w:t xml:space="preserve"> </w:t>
+            </w:r>
+            <w:r>
+              <w:rPr>
+                <w:rFonts w:ascii="Consolas" w:hAnsi="Consolas" w:cs="Consolas"/>
+                <w:color w:val="808080"/>
+                <w:sz w:val="19"/>
+                <w:szCs w:val="19"/>
+              </w:rPr>
+              <w:t>NULL,</w:t>
+            </w:r>
+          </w:p>
+          <w:p>
+            <w:pPr>
+              <w:overflowPunct/>
+              <w:textAlignment w:val="auto"/>
+              <w:rPr>
+                <w:rFonts w:ascii="Consolas" w:hAnsi="Consolas" w:cs="Consolas"/>
+                <w:color w:val="000000"/>
+                <w:sz w:val="19"/>
+                <w:szCs w:val="19"/>
+              </w:rPr>
+            </w:pPr>
+            <w:r>
+              <w:rPr>
+                <w:rFonts w:ascii="Consolas" w:hAnsi="Consolas" w:cs="Consolas"/>
+                <w:color w:val="000000"/>
+                <w:sz w:val="19"/>
+                <w:szCs w:val="19"/>
+              </w:rPr>
+              <w:t xml:space="preserve">            @nvcValue10 </w:t>
+            </w:r>
+            <w:r>
+              <w:rPr>
+                <w:rFonts w:ascii="Consolas" w:hAnsi="Consolas" w:cs="Consolas"/>
+                <w:color w:val="808080"/>
+                <w:sz w:val="19"/>
+                <w:szCs w:val="19"/>
+              </w:rPr>
+              <w:t>=</w:t>
+            </w:r>
+            <w:r>
+              <w:rPr>
+                <w:rFonts w:ascii="Consolas" w:hAnsi="Consolas" w:cs="Consolas"/>
+                <w:color w:val="000000"/>
+                <w:sz w:val="19"/>
+                <w:szCs w:val="19"/>
+              </w:rPr>
+              <w:t xml:space="preserve">  </w:t>
+            </w:r>
+            <w:r>
+              <w:rPr>
+                <w:rFonts w:ascii="Consolas" w:hAnsi="Consolas" w:cs="Consolas"/>
+                <w:color w:val="808080"/>
+                <w:sz w:val="19"/>
+                <w:szCs w:val="19"/>
+              </w:rPr>
+              <w:t>NULL,</w:t>
+            </w:r>
+          </w:p>
+          <w:p>
+            <w:pPr>
+              <w:overflowPunct/>
+              <w:textAlignment w:val="auto"/>
+              <w:rPr>
+                <w:rFonts w:ascii="Consolas" w:hAnsi="Consolas" w:cs="Consolas"/>
+                <w:color w:val="000000"/>
+                <w:sz w:val="19"/>
+                <w:szCs w:val="19"/>
+              </w:rPr>
+            </w:pPr>
+            <w:r>
+              <w:rPr>
+                <w:rFonts w:ascii="Consolas" w:hAnsi="Consolas" w:cs="Consolas"/>
+                <w:color w:val="000000"/>
+                <w:sz w:val="19"/>
+                <w:szCs w:val="19"/>
+              </w:rPr>
+              <w:t xml:space="preserve">            @intCoachReasonID11 </w:t>
+            </w:r>
+            <w:r>
+              <w:rPr>
+                <w:rFonts w:ascii="Consolas" w:hAnsi="Consolas" w:cs="Consolas"/>
+                <w:color w:val="808080"/>
+                <w:sz w:val="19"/>
+                <w:szCs w:val="19"/>
+              </w:rPr>
+              <w:t>=</w:t>
+            </w:r>
+            <w:r>
+              <w:rPr>
+                <w:rFonts w:ascii="Consolas" w:hAnsi="Consolas" w:cs="Consolas"/>
+                <w:color w:val="000000"/>
+                <w:sz w:val="19"/>
+                <w:szCs w:val="19"/>
+              </w:rPr>
+              <w:t xml:space="preserve">  </w:t>
+            </w:r>
+            <w:r>
+              <w:rPr>
+                <w:rFonts w:ascii="Consolas" w:hAnsi="Consolas" w:cs="Consolas"/>
+                <w:color w:val="808080"/>
+                <w:sz w:val="19"/>
+                <w:szCs w:val="19"/>
+              </w:rPr>
+              <w:t>NULL,</w:t>
+            </w:r>
+          </w:p>
+          <w:p>
+            <w:pPr>
+              <w:overflowPunct/>
+              <w:textAlignment w:val="auto"/>
+              <w:rPr>
+                <w:rFonts w:ascii="Consolas" w:hAnsi="Consolas" w:cs="Consolas"/>
+                <w:color w:val="000000"/>
+                <w:sz w:val="19"/>
+                <w:szCs w:val="19"/>
+              </w:rPr>
+            </w:pPr>
+            <w:r>
+              <w:rPr>
+                <w:rFonts w:ascii="Consolas" w:hAnsi="Consolas" w:cs="Consolas"/>
+                <w:color w:val="000000"/>
+                <w:sz w:val="19"/>
+                <w:szCs w:val="19"/>
+              </w:rPr>
+              <w:t xml:space="preserve">            @nvcSubCoachReasonID11 </w:t>
+            </w:r>
+            <w:r>
+              <w:rPr>
+                <w:rFonts w:ascii="Consolas" w:hAnsi="Consolas" w:cs="Consolas"/>
+                <w:color w:val="808080"/>
+                <w:sz w:val="19"/>
+                <w:szCs w:val="19"/>
+              </w:rPr>
+              <w:t>=</w:t>
+            </w:r>
+            <w:r>
+              <w:rPr>
+                <w:rFonts w:ascii="Consolas" w:hAnsi="Consolas" w:cs="Consolas"/>
+                <w:color w:val="000000"/>
+                <w:sz w:val="19"/>
+                <w:szCs w:val="19"/>
+              </w:rPr>
+              <w:t xml:space="preserve"> </w:t>
+            </w:r>
+            <w:r>
+              <w:rPr>
+                <w:rFonts w:ascii="Consolas" w:hAnsi="Consolas" w:cs="Consolas"/>
+                <w:color w:val="808080"/>
+                <w:sz w:val="19"/>
+                <w:szCs w:val="19"/>
+              </w:rPr>
+              <w:t>NULL,</w:t>
+            </w:r>
+          </w:p>
+          <w:p>
+            <w:pPr>
+              <w:overflowPunct/>
+              <w:textAlignment w:val="auto"/>
+              <w:rPr>
+                <w:rFonts w:ascii="Consolas" w:hAnsi="Consolas" w:cs="Consolas"/>
+                <w:color w:val="000000"/>
+                <w:sz w:val="19"/>
+                <w:szCs w:val="19"/>
+              </w:rPr>
+            </w:pPr>
+            <w:r>
+              <w:rPr>
+                <w:rFonts w:ascii="Consolas" w:hAnsi="Consolas" w:cs="Consolas"/>
+                <w:color w:val="000000"/>
+                <w:sz w:val="19"/>
+                <w:szCs w:val="19"/>
+              </w:rPr>
+              <w:t xml:space="preserve">            @nvcValue11 </w:t>
+            </w:r>
+            <w:r>
+              <w:rPr>
+                <w:rFonts w:ascii="Consolas" w:hAnsi="Consolas" w:cs="Consolas"/>
+                <w:color w:val="808080"/>
+                <w:sz w:val="19"/>
+                <w:szCs w:val="19"/>
+              </w:rPr>
+              <w:t>=</w:t>
+            </w:r>
+            <w:r>
+              <w:rPr>
+                <w:rFonts w:ascii="Consolas" w:hAnsi="Consolas" w:cs="Consolas"/>
+                <w:color w:val="000000"/>
+                <w:sz w:val="19"/>
+                <w:szCs w:val="19"/>
+              </w:rPr>
+              <w:t xml:space="preserve">  </w:t>
+            </w:r>
+            <w:r>
+              <w:rPr>
+                <w:rFonts w:ascii="Consolas" w:hAnsi="Consolas" w:cs="Consolas"/>
+                <w:color w:val="808080"/>
+                <w:sz w:val="19"/>
+                <w:szCs w:val="19"/>
+              </w:rPr>
+              <w:t>NULL,</w:t>
+            </w:r>
+          </w:p>
+          <w:p>
+            <w:pPr>
+              <w:overflowPunct/>
+              <w:textAlignment w:val="auto"/>
+              <w:rPr>
+                <w:rFonts w:ascii="Consolas" w:hAnsi="Consolas" w:cs="Consolas"/>
+                <w:color w:val="000000"/>
+                <w:sz w:val="19"/>
+                <w:szCs w:val="19"/>
+              </w:rPr>
+            </w:pPr>
+            <w:r>
+              <w:rPr>
+                <w:rFonts w:ascii="Consolas" w:hAnsi="Consolas" w:cs="Consolas"/>
+                <w:color w:val="000000"/>
+                <w:sz w:val="19"/>
+                <w:szCs w:val="19"/>
+              </w:rPr>
+              <w:t xml:space="preserve">            @intCoachReasonID12 </w:t>
+            </w:r>
+            <w:r>
+              <w:rPr>
+                <w:rFonts w:ascii="Consolas" w:hAnsi="Consolas" w:cs="Consolas"/>
+                <w:color w:val="808080"/>
+                <w:sz w:val="19"/>
+                <w:szCs w:val="19"/>
+              </w:rPr>
+              <w:t>=</w:t>
+            </w:r>
+            <w:r>
+              <w:rPr>
+                <w:rFonts w:ascii="Consolas" w:hAnsi="Consolas" w:cs="Consolas"/>
+                <w:color w:val="000000"/>
+                <w:sz w:val="19"/>
+                <w:szCs w:val="19"/>
+              </w:rPr>
+              <w:t xml:space="preserve">  </w:t>
+            </w:r>
+            <w:r>
+              <w:rPr>
+                <w:rFonts w:ascii="Consolas" w:hAnsi="Consolas" w:cs="Consolas"/>
+                <w:color w:val="808080"/>
+                <w:sz w:val="19"/>
+                <w:szCs w:val="19"/>
+              </w:rPr>
+              <w:t>NULL,</w:t>
+            </w:r>
+          </w:p>
+          <w:p>
+            <w:pPr>
+              <w:overflowPunct/>
+              <w:textAlignment w:val="auto"/>
+              <w:rPr>
+                <w:rFonts w:ascii="Consolas" w:hAnsi="Consolas" w:cs="Consolas"/>
+                <w:color w:val="000000"/>
+                <w:sz w:val="19"/>
+                <w:szCs w:val="19"/>
+              </w:rPr>
+            </w:pPr>
+            <w:r>
+              <w:rPr>
+                <w:rFonts w:ascii="Consolas" w:hAnsi="Consolas" w:cs="Consolas"/>
+                <w:color w:val="000000"/>
+                <w:sz w:val="19"/>
+                <w:szCs w:val="19"/>
+              </w:rPr>
+              <w:t xml:space="preserve">            @nvcSubCoachReasonID12 </w:t>
+            </w:r>
+            <w:r>
+              <w:rPr>
+                <w:rFonts w:ascii="Consolas" w:hAnsi="Consolas" w:cs="Consolas"/>
+                <w:color w:val="808080"/>
+                <w:sz w:val="19"/>
+                <w:szCs w:val="19"/>
+              </w:rPr>
+              <w:t>=</w:t>
+            </w:r>
+            <w:r>
+              <w:rPr>
+                <w:rFonts w:ascii="Consolas" w:hAnsi="Consolas" w:cs="Consolas"/>
+                <w:color w:val="000000"/>
+                <w:sz w:val="19"/>
+                <w:szCs w:val="19"/>
+              </w:rPr>
+              <w:t xml:space="preserve"> </w:t>
+            </w:r>
+            <w:r>
+              <w:rPr>
+                <w:rFonts w:ascii="Consolas" w:hAnsi="Consolas" w:cs="Consolas"/>
+                <w:color w:val="808080"/>
+                <w:sz w:val="19"/>
+                <w:szCs w:val="19"/>
+              </w:rPr>
+              <w:t>NULL,</w:t>
+            </w:r>
+          </w:p>
+          <w:p>
+            <w:pPr>
+              <w:overflowPunct/>
+              <w:textAlignment w:val="auto"/>
+              <w:rPr>
+                <w:rFonts w:ascii="Consolas" w:hAnsi="Consolas" w:cs="Consolas"/>
+                <w:color w:val="000000"/>
+                <w:sz w:val="19"/>
+                <w:szCs w:val="19"/>
+              </w:rPr>
+            </w:pPr>
+            <w:r>
+              <w:rPr>
+                <w:rFonts w:ascii="Consolas" w:hAnsi="Consolas" w:cs="Consolas"/>
+                <w:color w:val="000000"/>
+                <w:sz w:val="19"/>
+                <w:szCs w:val="19"/>
+              </w:rPr>
+              <w:t xml:space="preserve">            @nvcValue12 </w:t>
+            </w:r>
+            <w:r>
+              <w:rPr>
+                <w:rFonts w:ascii="Consolas" w:hAnsi="Consolas" w:cs="Consolas"/>
+                <w:color w:val="808080"/>
+                <w:sz w:val="19"/>
+                <w:szCs w:val="19"/>
+              </w:rPr>
+              <w:t>=</w:t>
+            </w:r>
+            <w:r>
+              <w:rPr>
+                <w:rFonts w:ascii="Consolas" w:hAnsi="Consolas" w:cs="Consolas"/>
+                <w:color w:val="000000"/>
+                <w:sz w:val="19"/>
+                <w:szCs w:val="19"/>
+              </w:rPr>
+              <w:t xml:space="preserve">  </w:t>
+            </w:r>
+            <w:r>
+              <w:rPr>
+                <w:rFonts w:ascii="Consolas" w:hAnsi="Consolas" w:cs="Consolas"/>
+                <w:color w:val="808080"/>
+                <w:sz w:val="19"/>
+                <w:szCs w:val="19"/>
+              </w:rPr>
+              <w:t>NULL,</w:t>
+            </w:r>
+          </w:p>
+          <w:p>
+            <w:pPr>
+              <w:overflowPunct/>
+              <w:textAlignment w:val="auto"/>
+              <w:rPr>
+                <w:rFonts w:ascii="Consolas" w:hAnsi="Consolas" w:cs="Consolas"/>
+                <w:color w:val="000000"/>
+                <w:sz w:val="19"/>
+                <w:szCs w:val="19"/>
+              </w:rPr>
+            </w:pPr>
+            <w:r>
+              <w:rPr>
+                <w:rFonts w:ascii="Consolas" w:hAnsi="Consolas" w:cs="Consolas"/>
+                <w:color w:val="000000"/>
+                <w:sz w:val="19"/>
+                <w:szCs w:val="19"/>
+              </w:rPr>
+              <w:t xml:space="preserve">            @nvcDescription </w:t>
+            </w:r>
+            <w:r>
+              <w:rPr>
+                <w:rFonts w:ascii="Consolas" w:hAnsi="Consolas" w:cs="Consolas"/>
+                <w:color w:val="808080"/>
+                <w:sz w:val="19"/>
+                <w:szCs w:val="19"/>
+              </w:rPr>
+              <w:t>=</w:t>
+            </w:r>
+            <w:r>
+              <w:rPr>
+                <w:rFonts w:ascii="Consolas" w:hAnsi="Consolas" w:cs="Consolas"/>
+                <w:color w:val="000000"/>
+                <w:sz w:val="19"/>
+                <w:szCs w:val="19"/>
+              </w:rPr>
+              <w:t xml:space="preserve"> </w:t>
+            </w:r>
+            <w:r>
+              <w:rPr>
+                <w:rFonts w:ascii="Consolas" w:hAnsi="Consolas" w:cs="Consolas"/>
+                <w:color w:val="FF0000"/>
+                <w:sz w:val="19"/>
+                <w:szCs w:val="19"/>
+              </w:rPr>
+              <w:t>N'Team Submission'</w:t>
+            </w:r>
+            <w:r>
+              <w:rPr>
+                <w:rFonts w:ascii="Consolas" w:hAnsi="Consolas" w:cs="Consolas"/>
+                <w:color w:val="808080"/>
+                <w:sz w:val="19"/>
+                <w:szCs w:val="19"/>
+              </w:rPr>
+              <w:t>,</w:t>
+            </w:r>
+          </w:p>
+          <w:p>
+            <w:pPr>
+              <w:overflowPunct/>
+              <w:textAlignment w:val="auto"/>
+              <w:rPr>
+                <w:rFonts w:ascii="Consolas" w:hAnsi="Consolas" w:cs="Consolas"/>
+                <w:color w:val="000000"/>
+                <w:sz w:val="19"/>
+                <w:szCs w:val="19"/>
+              </w:rPr>
+            </w:pPr>
+            <w:r>
+              <w:rPr>
+                <w:rFonts w:ascii="Consolas" w:hAnsi="Consolas" w:cs="Consolas"/>
+                <w:color w:val="000000"/>
+                <w:sz w:val="19"/>
+                <w:szCs w:val="19"/>
+              </w:rPr>
+              <w:t xml:space="preserve">            @nvcCoachingNotes </w:t>
+            </w:r>
+            <w:r>
+              <w:rPr>
+                <w:rFonts w:ascii="Consolas" w:hAnsi="Consolas" w:cs="Consolas"/>
+                <w:color w:val="808080"/>
+                <w:sz w:val="19"/>
+                <w:szCs w:val="19"/>
+              </w:rPr>
+              <w:t>=</w:t>
+            </w:r>
+            <w:r>
+              <w:rPr>
+                <w:rFonts w:ascii="Consolas" w:hAnsi="Consolas" w:cs="Consolas"/>
+                <w:color w:val="000000"/>
+                <w:sz w:val="19"/>
+                <w:szCs w:val="19"/>
+              </w:rPr>
+              <w:t xml:space="preserve"> </w:t>
+            </w:r>
+            <w:r>
+              <w:rPr>
+                <w:rFonts w:ascii="Consolas" w:hAnsi="Consolas" w:cs="Consolas"/>
+                <w:color w:val="FF0000"/>
+                <w:sz w:val="19"/>
+                <w:szCs w:val="19"/>
+              </w:rPr>
+              <w:t>N'Test'</w:t>
+            </w:r>
+            <w:r>
+              <w:rPr>
+                <w:rFonts w:ascii="Consolas" w:hAnsi="Consolas" w:cs="Consolas"/>
+                <w:color w:val="808080"/>
+                <w:sz w:val="19"/>
+                <w:szCs w:val="19"/>
+              </w:rPr>
+              <w:t>,</w:t>
+            </w:r>
+          </w:p>
+          <w:p>
+            <w:pPr>
+              <w:overflowPunct/>
+              <w:textAlignment w:val="auto"/>
+              <w:rPr>
+                <w:rFonts w:ascii="Consolas" w:hAnsi="Consolas" w:cs="Consolas"/>
+                <w:color w:val="000000"/>
+                <w:sz w:val="19"/>
+                <w:szCs w:val="19"/>
+              </w:rPr>
+            </w:pPr>
+            <w:r>
+              <w:rPr>
+                <w:rFonts w:ascii="Consolas" w:hAnsi="Consolas" w:cs="Consolas"/>
+                <w:color w:val="000000"/>
+                <w:sz w:val="19"/>
+                <w:szCs w:val="19"/>
+              </w:rPr>
+              <w:t xml:space="preserve">            @bitisVerified </w:t>
+            </w:r>
+            <w:r>
+              <w:rPr>
+                <w:rFonts w:ascii="Consolas" w:hAnsi="Consolas" w:cs="Consolas"/>
+                <w:color w:val="808080"/>
+                <w:sz w:val="19"/>
+                <w:szCs w:val="19"/>
+              </w:rPr>
+              <w:t>=</w:t>
+            </w:r>
+            <w:r>
+              <w:rPr>
+                <w:rFonts w:ascii="Consolas" w:hAnsi="Consolas" w:cs="Consolas"/>
+                <w:color w:val="000000"/>
+                <w:sz w:val="19"/>
+                <w:szCs w:val="19"/>
+              </w:rPr>
+              <w:t xml:space="preserve"> 1</w:t>
+            </w:r>
+            <w:r>
+              <w:rPr>
+                <w:rFonts w:ascii="Consolas" w:hAnsi="Consolas" w:cs="Consolas"/>
+                <w:color w:val="808080"/>
+                <w:sz w:val="19"/>
+                <w:szCs w:val="19"/>
+              </w:rPr>
+              <w:t>,</w:t>
+            </w:r>
+          </w:p>
+          <w:p>
+            <w:pPr>
+              <w:overflowPunct/>
+              <w:textAlignment w:val="auto"/>
+              <w:rPr>
+                <w:rFonts w:ascii="Consolas" w:hAnsi="Consolas" w:cs="Consolas"/>
+                <w:color w:val="000000"/>
+                <w:sz w:val="19"/>
+                <w:szCs w:val="19"/>
+              </w:rPr>
+            </w:pPr>
+            <w:r>
+              <w:rPr>
+                <w:rFonts w:ascii="Consolas" w:hAnsi="Consolas" w:cs="Consolas"/>
+                <w:color w:val="000000"/>
+                <w:sz w:val="19"/>
+                <w:szCs w:val="19"/>
+              </w:rPr>
+              <w:t xml:space="preserve">            @dtmSubmittedDate </w:t>
+            </w:r>
+            <w:r>
+              <w:rPr>
+                <w:rFonts w:ascii="Consolas" w:hAnsi="Consolas" w:cs="Consolas"/>
+                <w:color w:val="808080"/>
+                <w:sz w:val="19"/>
+                <w:szCs w:val="19"/>
+              </w:rPr>
+              <w:t>=</w:t>
+            </w:r>
+            <w:r>
+              <w:rPr>
+                <w:rFonts w:ascii="Consolas" w:hAnsi="Consolas" w:cs="Consolas"/>
+                <w:color w:val="000000"/>
+                <w:sz w:val="19"/>
+                <w:szCs w:val="19"/>
+              </w:rPr>
+              <w:t xml:space="preserve"> @dtmNow</w:t>
+            </w:r>
+            <w:r>
+              <w:rPr>
+                <w:rFonts w:ascii="Consolas" w:hAnsi="Consolas" w:cs="Consolas"/>
+                <w:color w:val="808080"/>
+                <w:sz w:val="19"/>
+                <w:szCs w:val="19"/>
+              </w:rPr>
+              <w:t>,</w:t>
+            </w:r>
+          </w:p>
+          <w:p>
+            <w:pPr>
+              <w:overflowPunct/>
+              <w:textAlignment w:val="auto"/>
+              <w:rPr>
+                <w:rFonts w:ascii="Consolas" w:hAnsi="Consolas" w:cs="Consolas"/>
+                <w:color w:val="000000"/>
+                <w:sz w:val="19"/>
+                <w:szCs w:val="19"/>
+              </w:rPr>
+            </w:pPr>
+            <w:r>
+              <w:rPr>
+                <w:rFonts w:ascii="Consolas" w:hAnsi="Consolas" w:cs="Consolas"/>
+                <w:color w:val="000000"/>
+                <w:sz w:val="19"/>
+                <w:szCs w:val="19"/>
+              </w:rPr>
               <w:lastRenderedPageBreak/>
-              <w:t xml:space="preserve">            @intCoachReasonID4 </w:t>
-            </w:r>
-            <w:r>
-              <w:rPr>
-                <w:rFonts w:ascii="Consolas" w:hAnsi="Consolas" w:cs="Consolas"/>
-                <w:color w:val="808080"/>
-                <w:sz w:val="19"/>
-                <w:szCs w:val="19"/>
-              </w:rPr>
-              <w:t>=</w:t>
-            </w:r>
-            <w:r>
-              <w:rPr>
-                <w:rFonts w:ascii="Consolas" w:hAnsi="Consolas" w:cs="Consolas"/>
-                <w:color w:val="000000"/>
-                <w:sz w:val="19"/>
-                <w:szCs w:val="19"/>
-              </w:rPr>
-              <w:t xml:space="preserve">  </w:t>
-            </w:r>
-            <w:r>
-              <w:rPr>
-                <w:rFonts w:ascii="Consolas" w:hAnsi="Consolas" w:cs="Consolas"/>
-                <w:color w:val="808080"/>
-                <w:sz w:val="19"/>
-                <w:szCs w:val="19"/>
-              </w:rPr>
-              <w:t>NULL,</w:t>
-            </w:r>
-          </w:p>
-          <w:p>
-            <w:pPr>
-              <w:overflowPunct/>
-              <w:textAlignment w:val="auto"/>
-              <w:rPr>
-                <w:rFonts w:ascii="Consolas" w:hAnsi="Consolas" w:cs="Consolas"/>
-                <w:color w:val="000000"/>
-                <w:sz w:val="19"/>
-                <w:szCs w:val="19"/>
-              </w:rPr>
-            </w:pPr>
-            <w:r>
-              <w:rPr>
-                <w:rFonts w:ascii="Consolas" w:hAnsi="Consolas" w:cs="Consolas"/>
-                <w:color w:val="000000"/>
-                <w:sz w:val="19"/>
-                <w:szCs w:val="19"/>
-              </w:rPr>
-              <w:t xml:space="preserve">            @nvcSubCoachReasonID4 </w:t>
-            </w:r>
-            <w:r>
-              <w:rPr>
-                <w:rFonts w:ascii="Consolas" w:hAnsi="Consolas" w:cs="Consolas"/>
-                <w:color w:val="808080"/>
-                <w:sz w:val="19"/>
-                <w:szCs w:val="19"/>
-              </w:rPr>
-              <w:t>=</w:t>
-            </w:r>
-            <w:r>
-              <w:rPr>
-                <w:rFonts w:ascii="Consolas" w:hAnsi="Consolas" w:cs="Consolas"/>
-                <w:color w:val="000000"/>
-                <w:sz w:val="19"/>
-                <w:szCs w:val="19"/>
-              </w:rPr>
-              <w:t xml:space="preserve"> </w:t>
-            </w:r>
-            <w:r>
-              <w:rPr>
-                <w:rFonts w:ascii="Consolas" w:hAnsi="Consolas" w:cs="Consolas"/>
-                <w:color w:val="808080"/>
-                <w:sz w:val="19"/>
-                <w:szCs w:val="19"/>
-              </w:rPr>
-              <w:t>NULL,</w:t>
-            </w:r>
-          </w:p>
-          <w:p>
-            <w:pPr>
-              <w:overflowPunct/>
-              <w:textAlignment w:val="auto"/>
-              <w:rPr>
-                <w:rFonts w:ascii="Consolas" w:hAnsi="Consolas" w:cs="Consolas"/>
-                <w:color w:val="000000"/>
-                <w:sz w:val="19"/>
-                <w:szCs w:val="19"/>
-              </w:rPr>
-            </w:pPr>
-            <w:r>
-              <w:rPr>
-                <w:rFonts w:ascii="Consolas" w:hAnsi="Consolas" w:cs="Consolas"/>
-                <w:color w:val="000000"/>
-                <w:sz w:val="19"/>
-                <w:szCs w:val="19"/>
-              </w:rPr>
-              <w:t xml:space="preserve">            @nvcValue4 </w:t>
-            </w:r>
-            <w:r>
-              <w:rPr>
-                <w:rFonts w:ascii="Consolas" w:hAnsi="Consolas" w:cs="Consolas"/>
-                <w:color w:val="808080"/>
-                <w:sz w:val="19"/>
-                <w:szCs w:val="19"/>
-              </w:rPr>
-              <w:t>=</w:t>
-            </w:r>
-            <w:r>
-              <w:rPr>
-                <w:rFonts w:ascii="Consolas" w:hAnsi="Consolas" w:cs="Consolas"/>
-                <w:color w:val="000000"/>
-                <w:sz w:val="19"/>
-                <w:szCs w:val="19"/>
-              </w:rPr>
-              <w:t xml:space="preserve">  </w:t>
-            </w:r>
-            <w:r>
-              <w:rPr>
-                <w:rFonts w:ascii="Consolas" w:hAnsi="Consolas" w:cs="Consolas"/>
-                <w:color w:val="808080"/>
-                <w:sz w:val="19"/>
-                <w:szCs w:val="19"/>
-              </w:rPr>
-              <w:t>NULL,</w:t>
-            </w:r>
-          </w:p>
-          <w:p>
-            <w:pPr>
-              <w:overflowPunct/>
-              <w:textAlignment w:val="auto"/>
-              <w:rPr>
-                <w:rFonts w:ascii="Consolas" w:hAnsi="Consolas" w:cs="Consolas"/>
-                <w:color w:val="000000"/>
-                <w:sz w:val="19"/>
-                <w:szCs w:val="19"/>
-              </w:rPr>
-            </w:pPr>
-            <w:r>
-              <w:rPr>
-                <w:rFonts w:ascii="Consolas" w:hAnsi="Consolas" w:cs="Consolas"/>
-                <w:color w:val="000000"/>
-                <w:sz w:val="19"/>
-                <w:szCs w:val="19"/>
-              </w:rPr>
-              <w:t xml:space="preserve">            @intCoachReasonID5 </w:t>
-            </w:r>
-            <w:r>
-              <w:rPr>
-                <w:rFonts w:ascii="Consolas" w:hAnsi="Consolas" w:cs="Consolas"/>
-                <w:color w:val="808080"/>
-                <w:sz w:val="19"/>
-                <w:szCs w:val="19"/>
-              </w:rPr>
-              <w:t>=</w:t>
-            </w:r>
-            <w:r>
-              <w:rPr>
-                <w:rFonts w:ascii="Consolas" w:hAnsi="Consolas" w:cs="Consolas"/>
-                <w:color w:val="000000"/>
-                <w:sz w:val="19"/>
-                <w:szCs w:val="19"/>
-              </w:rPr>
-              <w:t xml:space="preserve">  </w:t>
-            </w:r>
-            <w:r>
-              <w:rPr>
-                <w:rFonts w:ascii="Consolas" w:hAnsi="Consolas" w:cs="Consolas"/>
-                <w:color w:val="808080"/>
-                <w:sz w:val="19"/>
-                <w:szCs w:val="19"/>
-              </w:rPr>
-              <w:t>NULL,</w:t>
-            </w:r>
-          </w:p>
-          <w:p>
-            <w:pPr>
-              <w:overflowPunct/>
-              <w:textAlignment w:val="auto"/>
-              <w:rPr>
-                <w:rFonts w:ascii="Consolas" w:hAnsi="Consolas" w:cs="Consolas"/>
-                <w:color w:val="000000"/>
-                <w:sz w:val="19"/>
-                <w:szCs w:val="19"/>
-              </w:rPr>
-            </w:pPr>
-            <w:r>
-              <w:rPr>
-                <w:rFonts w:ascii="Consolas" w:hAnsi="Consolas" w:cs="Consolas"/>
-                <w:color w:val="000000"/>
-                <w:sz w:val="19"/>
-                <w:szCs w:val="19"/>
-              </w:rPr>
-              <w:t xml:space="preserve">            @nvcSubCoachReasonID5 </w:t>
-            </w:r>
-            <w:r>
-              <w:rPr>
-                <w:rFonts w:ascii="Consolas" w:hAnsi="Consolas" w:cs="Consolas"/>
-                <w:color w:val="808080"/>
-                <w:sz w:val="19"/>
-                <w:szCs w:val="19"/>
-              </w:rPr>
-              <w:t>=</w:t>
-            </w:r>
-            <w:r>
-              <w:rPr>
-                <w:rFonts w:ascii="Consolas" w:hAnsi="Consolas" w:cs="Consolas"/>
-                <w:color w:val="000000"/>
-                <w:sz w:val="19"/>
-                <w:szCs w:val="19"/>
-              </w:rPr>
-              <w:t xml:space="preserve"> </w:t>
-            </w:r>
-            <w:r>
-              <w:rPr>
-                <w:rFonts w:ascii="Consolas" w:hAnsi="Consolas" w:cs="Consolas"/>
-                <w:color w:val="808080"/>
-                <w:sz w:val="19"/>
-                <w:szCs w:val="19"/>
-              </w:rPr>
-              <w:t>NULL,</w:t>
-            </w:r>
-          </w:p>
-          <w:p>
-            <w:pPr>
-              <w:overflowPunct/>
-              <w:textAlignment w:val="auto"/>
-              <w:rPr>
-                <w:rFonts w:ascii="Consolas" w:hAnsi="Consolas" w:cs="Consolas"/>
-                <w:color w:val="000000"/>
-                <w:sz w:val="19"/>
-                <w:szCs w:val="19"/>
-              </w:rPr>
-            </w:pPr>
-            <w:r>
-              <w:rPr>
-                <w:rFonts w:ascii="Consolas" w:hAnsi="Consolas" w:cs="Consolas"/>
-                <w:color w:val="000000"/>
-                <w:sz w:val="19"/>
-                <w:szCs w:val="19"/>
-              </w:rPr>
-              <w:t xml:space="preserve">            @nvcValue5 </w:t>
-            </w:r>
-            <w:r>
-              <w:rPr>
-                <w:rFonts w:ascii="Consolas" w:hAnsi="Consolas" w:cs="Consolas"/>
-                <w:color w:val="808080"/>
-                <w:sz w:val="19"/>
-                <w:szCs w:val="19"/>
-              </w:rPr>
-              <w:t>=</w:t>
-            </w:r>
-            <w:r>
-              <w:rPr>
-                <w:rFonts w:ascii="Consolas" w:hAnsi="Consolas" w:cs="Consolas"/>
-                <w:color w:val="000000"/>
-                <w:sz w:val="19"/>
-                <w:szCs w:val="19"/>
-              </w:rPr>
-              <w:t xml:space="preserve">  </w:t>
-            </w:r>
-            <w:r>
-              <w:rPr>
-                <w:rFonts w:ascii="Consolas" w:hAnsi="Consolas" w:cs="Consolas"/>
-                <w:color w:val="808080"/>
-                <w:sz w:val="19"/>
-                <w:szCs w:val="19"/>
-              </w:rPr>
-              <w:t>NULL,</w:t>
-            </w:r>
-          </w:p>
-          <w:p>
-            <w:pPr>
-              <w:overflowPunct/>
-              <w:textAlignment w:val="auto"/>
-              <w:rPr>
-                <w:rFonts w:ascii="Consolas" w:hAnsi="Consolas" w:cs="Consolas"/>
-                <w:color w:val="000000"/>
-                <w:sz w:val="19"/>
-                <w:szCs w:val="19"/>
-              </w:rPr>
-            </w:pPr>
-            <w:r>
-              <w:rPr>
-                <w:rFonts w:ascii="Consolas" w:hAnsi="Consolas" w:cs="Consolas"/>
-                <w:color w:val="000000"/>
-                <w:sz w:val="19"/>
-                <w:szCs w:val="19"/>
-              </w:rPr>
-              <w:t xml:space="preserve">            @intCoachReasonID6 </w:t>
-            </w:r>
-            <w:r>
-              <w:rPr>
-                <w:rFonts w:ascii="Consolas" w:hAnsi="Consolas" w:cs="Consolas"/>
-                <w:color w:val="808080"/>
-                <w:sz w:val="19"/>
-                <w:szCs w:val="19"/>
-              </w:rPr>
-              <w:t>=</w:t>
-            </w:r>
-            <w:r>
-              <w:rPr>
-                <w:rFonts w:ascii="Consolas" w:hAnsi="Consolas" w:cs="Consolas"/>
-                <w:color w:val="000000"/>
-                <w:sz w:val="19"/>
-                <w:szCs w:val="19"/>
-              </w:rPr>
-              <w:t xml:space="preserve">  </w:t>
-            </w:r>
-            <w:r>
-              <w:rPr>
-                <w:rFonts w:ascii="Consolas" w:hAnsi="Consolas" w:cs="Consolas"/>
-                <w:color w:val="808080"/>
-                <w:sz w:val="19"/>
-                <w:szCs w:val="19"/>
-              </w:rPr>
-              <w:t>NULL,</w:t>
-            </w:r>
-          </w:p>
-          <w:p>
-            <w:pPr>
-              <w:overflowPunct/>
-              <w:textAlignment w:val="auto"/>
-              <w:rPr>
-                <w:rFonts w:ascii="Consolas" w:hAnsi="Consolas" w:cs="Consolas"/>
-                <w:color w:val="000000"/>
-                <w:sz w:val="19"/>
-                <w:szCs w:val="19"/>
-              </w:rPr>
-            </w:pPr>
-            <w:r>
-              <w:rPr>
-                <w:rFonts w:ascii="Consolas" w:hAnsi="Consolas" w:cs="Consolas"/>
-                <w:color w:val="000000"/>
-                <w:sz w:val="19"/>
-                <w:szCs w:val="19"/>
-              </w:rPr>
-              <w:t xml:space="preserve">            @nvcSubCoachReasonID6 </w:t>
-            </w:r>
-            <w:r>
-              <w:rPr>
-                <w:rFonts w:ascii="Consolas" w:hAnsi="Consolas" w:cs="Consolas"/>
-                <w:color w:val="808080"/>
-                <w:sz w:val="19"/>
-                <w:szCs w:val="19"/>
-              </w:rPr>
-              <w:t>=</w:t>
-            </w:r>
-            <w:r>
-              <w:rPr>
-                <w:rFonts w:ascii="Consolas" w:hAnsi="Consolas" w:cs="Consolas"/>
-                <w:color w:val="000000"/>
-                <w:sz w:val="19"/>
-                <w:szCs w:val="19"/>
-              </w:rPr>
-              <w:t xml:space="preserve"> </w:t>
-            </w:r>
-            <w:r>
-              <w:rPr>
-                <w:rFonts w:ascii="Consolas" w:hAnsi="Consolas" w:cs="Consolas"/>
-                <w:color w:val="808080"/>
-                <w:sz w:val="19"/>
-                <w:szCs w:val="19"/>
-              </w:rPr>
-              <w:t>NULL,</w:t>
-            </w:r>
-          </w:p>
-          <w:p>
-            <w:pPr>
-              <w:overflowPunct/>
-              <w:textAlignment w:val="auto"/>
-              <w:rPr>
-                <w:rFonts w:ascii="Consolas" w:hAnsi="Consolas" w:cs="Consolas"/>
-                <w:color w:val="000000"/>
-                <w:sz w:val="19"/>
-                <w:szCs w:val="19"/>
-              </w:rPr>
-            </w:pPr>
-            <w:r>
-              <w:rPr>
-                <w:rFonts w:ascii="Consolas" w:hAnsi="Consolas" w:cs="Consolas"/>
-                <w:color w:val="000000"/>
-                <w:sz w:val="19"/>
-                <w:szCs w:val="19"/>
-              </w:rPr>
-              <w:t xml:space="preserve">            @nvcValue6 </w:t>
-            </w:r>
-            <w:r>
-              <w:rPr>
-                <w:rFonts w:ascii="Consolas" w:hAnsi="Consolas" w:cs="Consolas"/>
-                <w:color w:val="808080"/>
-                <w:sz w:val="19"/>
-                <w:szCs w:val="19"/>
-              </w:rPr>
-              <w:t>=</w:t>
-            </w:r>
-            <w:r>
-              <w:rPr>
-                <w:rFonts w:ascii="Consolas" w:hAnsi="Consolas" w:cs="Consolas"/>
-                <w:color w:val="000000"/>
-                <w:sz w:val="19"/>
-                <w:szCs w:val="19"/>
-              </w:rPr>
-              <w:t xml:space="preserve">  </w:t>
-            </w:r>
-            <w:r>
-              <w:rPr>
-                <w:rFonts w:ascii="Consolas" w:hAnsi="Consolas" w:cs="Consolas"/>
-                <w:color w:val="808080"/>
-                <w:sz w:val="19"/>
-                <w:szCs w:val="19"/>
-              </w:rPr>
-              <w:t>NULL,</w:t>
-            </w:r>
-          </w:p>
-          <w:p>
-            <w:pPr>
-              <w:overflowPunct/>
-              <w:textAlignment w:val="auto"/>
-              <w:rPr>
-                <w:rFonts w:ascii="Consolas" w:hAnsi="Consolas" w:cs="Consolas"/>
-                <w:color w:val="000000"/>
-                <w:sz w:val="19"/>
-                <w:szCs w:val="19"/>
-              </w:rPr>
-            </w:pPr>
-            <w:r>
-              <w:rPr>
-                <w:rFonts w:ascii="Consolas" w:hAnsi="Consolas" w:cs="Consolas"/>
-                <w:color w:val="000000"/>
-                <w:sz w:val="19"/>
-                <w:szCs w:val="19"/>
-              </w:rPr>
-              <w:t xml:space="preserve">            @intCoachReasonID7 </w:t>
-            </w:r>
-            <w:r>
-              <w:rPr>
-                <w:rFonts w:ascii="Consolas" w:hAnsi="Consolas" w:cs="Consolas"/>
-                <w:color w:val="808080"/>
-                <w:sz w:val="19"/>
-                <w:szCs w:val="19"/>
-              </w:rPr>
-              <w:t>=</w:t>
-            </w:r>
-            <w:r>
-              <w:rPr>
-                <w:rFonts w:ascii="Consolas" w:hAnsi="Consolas" w:cs="Consolas"/>
-                <w:color w:val="000000"/>
-                <w:sz w:val="19"/>
-                <w:szCs w:val="19"/>
-              </w:rPr>
-              <w:t xml:space="preserve">  </w:t>
-            </w:r>
-            <w:r>
-              <w:rPr>
-                <w:rFonts w:ascii="Consolas" w:hAnsi="Consolas" w:cs="Consolas"/>
-                <w:color w:val="808080"/>
-                <w:sz w:val="19"/>
-                <w:szCs w:val="19"/>
-              </w:rPr>
-              <w:t>NULL,</w:t>
-            </w:r>
-          </w:p>
-          <w:p>
-            <w:pPr>
-              <w:overflowPunct/>
-              <w:textAlignment w:val="auto"/>
-              <w:rPr>
-                <w:rFonts w:ascii="Consolas" w:hAnsi="Consolas" w:cs="Consolas"/>
-                <w:color w:val="000000"/>
-                <w:sz w:val="19"/>
-                <w:szCs w:val="19"/>
-              </w:rPr>
-            </w:pPr>
-            <w:r>
-              <w:rPr>
-                <w:rFonts w:ascii="Consolas" w:hAnsi="Consolas" w:cs="Consolas"/>
-                <w:color w:val="000000"/>
-                <w:sz w:val="19"/>
-                <w:szCs w:val="19"/>
-              </w:rPr>
-              <w:t xml:space="preserve">            @nvcSubCoachReasonID7 </w:t>
-            </w:r>
-            <w:r>
-              <w:rPr>
-                <w:rFonts w:ascii="Consolas" w:hAnsi="Consolas" w:cs="Consolas"/>
-                <w:color w:val="808080"/>
-                <w:sz w:val="19"/>
-                <w:szCs w:val="19"/>
-              </w:rPr>
-              <w:t>=</w:t>
-            </w:r>
-            <w:r>
-              <w:rPr>
-                <w:rFonts w:ascii="Consolas" w:hAnsi="Consolas" w:cs="Consolas"/>
-                <w:color w:val="000000"/>
-                <w:sz w:val="19"/>
-                <w:szCs w:val="19"/>
-              </w:rPr>
-              <w:t xml:space="preserve"> </w:t>
-            </w:r>
-            <w:r>
-              <w:rPr>
-                <w:rFonts w:ascii="Consolas" w:hAnsi="Consolas" w:cs="Consolas"/>
-                <w:color w:val="808080"/>
-                <w:sz w:val="19"/>
-                <w:szCs w:val="19"/>
-              </w:rPr>
-              <w:t>NULL,</w:t>
-            </w:r>
-          </w:p>
-          <w:p>
-            <w:pPr>
-              <w:overflowPunct/>
-              <w:textAlignment w:val="auto"/>
-              <w:rPr>
-                <w:rFonts w:ascii="Consolas" w:hAnsi="Consolas" w:cs="Consolas"/>
-                <w:color w:val="000000"/>
-                <w:sz w:val="19"/>
-                <w:szCs w:val="19"/>
-              </w:rPr>
-            </w:pPr>
-            <w:r>
-              <w:rPr>
-                <w:rFonts w:ascii="Consolas" w:hAnsi="Consolas" w:cs="Consolas"/>
-                <w:color w:val="000000"/>
-                <w:sz w:val="19"/>
-                <w:szCs w:val="19"/>
-              </w:rPr>
-              <w:t xml:space="preserve">            @nvcValue7 </w:t>
-            </w:r>
-            <w:r>
-              <w:rPr>
-                <w:rFonts w:ascii="Consolas" w:hAnsi="Consolas" w:cs="Consolas"/>
-                <w:color w:val="808080"/>
-                <w:sz w:val="19"/>
-                <w:szCs w:val="19"/>
-              </w:rPr>
-              <w:t>=</w:t>
-            </w:r>
-            <w:r>
-              <w:rPr>
-                <w:rFonts w:ascii="Consolas" w:hAnsi="Consolas" w:cs="Consolas"/>
-                <w:color w:val="000000"/>
-                <w:sz w:val="19"/>
-                <w:szCs w:val="19"/>
-              </w:rPr>
-              <w:t xml:space="preserve">  </w:t>
-            </w:r>
-            <w:r>
-              <w:rPr>
-                <w:rFonts w:ascii="Consolas" w:hAnsi="Consolas" w:cs="Consolas"/>
-                <w:color w:val="808080"/>
-                <w:sz w:val="19"/>
-                <w:szCs w:val="19"/>
-              </w:rPr>
-              <w:t>NULL,</w:t>
-            </w:r>
-          </w:p>
-          <w:p>
-            <w:pPr>
-              <w:overflowPunct/>
-              <w:textAlignment w:val="auto"/>
-              <w:rPr>
-                <w:rFonts w:ascii="Consolas" w:hAnsi="Consolas" w:cs="Consolas"/>
-                <w:color w:val="000000"/>
-                <w:sz w:val="19"/>
-                <w:szCs w:val="19"/>
-              </w:rPr>
-            </w:pPr>
-            <w:r>
-              <w:rPr>
-                <w:rFonts w:ascii="Consolas" w:hAnsi="Consolas" w:cs="Consolas"/>
-                <w:color w:val="000000"/>
-                <w:sz w:val="19"/>
-                <w:szCs w:val="19"/>
-              </w:rPr>
-              <w:t xml:space="preserve">            @intCoachReasonID8 </w:t>
-            </w:r>
-            <w:r>
-              <w:rPr>
-                <w:rFonts w:ascii="Consolas" w:hAnsi="Consolas" w:cs="Consolas"/>
-                <w:color w:val="808080"/>
-                <w:sz w:val="19"/>
-                <w:szCs w:val="19"/>
-              </w:rPr>
-              <w:t>=</w:t>
-            </w:r>
-            <w:r>
-              <w:rPr>
-                <w:rFonts w:ascii="Consolas" w:hAnsi="Consolas" w:cs="Consolas"/>
-                <w:color w:val="000000"/>
-                <w:sz w:val="19"/>
-                <w:szCs w:val="19"/>
-              </w:rPr>
-              <w:t xml:space="preserve">  </w:t>
-            </w:r>
-            <w:r>
-              <w:rPr>
-                <w:rFonts w:ascii="Consolas" w:hAnsi="Consolas" w:cs="Consolas"/>
-                <w:color w:val="808080"/>
-                <w:sz w:val="19"/>
-                <w:szCs w:val="19"/>
-              </w:rPr>
-              <w:t>NULL,</w:t>
-            </w:r>
-          </w:p>
-          <w:p>
-            <w:pPr>
-              <w:overflowPunct/>
-              <w:textAlignment w:val="auto"/>
-              <w:rPr>
-                <w:rFonts w:ascii="Consolas" w:hAnsi="Consolas" w:cs="Consolas"/>
-                <w:color w:val="000000"/>
-                <w:sz w:val="19"/>
-                <w:szCs w:val="19"/>
-              </w:rPr>
-            </w:pPr>
-            <w:r>
-              <w:rPr>
-                <w:rFonts w:ascii="Consolas" w:hAnsi="Consolas" w:cs="Consolas"/>
-                <w:color w:val="000000"/>
-                <w:sz w:val="19"/>
-                <w:szCs w:val="19"/>
-              </w:rPr>
-              <w:t xml:space="preserve">            @nvcSubCoachReasonID8 </w:t>
-            </w:r>
-            <w:r>
-              <w:rPr>
-                <w:rFonts w:ascii="Consolas" w:hAnsi="Consolas" w:cs="Consolas"/>
-                <w:color w:val="808080"/>
-                <w:sz w:val="19"/>
-                <w:szCs w:val="19"/>
-              </w:rPr>
-              <w:t>=</w:t>
-            </w:r>
-            <w:r>
-              <w:rPr>
-                <w:rFonts w:ascii="Consolas" w:hAnsi="Consolas" w:cs="Consolas"/>
-                <w:color w:val="000000"/>
-                <w:sz w:val="19"/>
-                <w:szCs w:val="19"/>
-              </w:rPr>
-              <w:t xml:space="preserve"> </w:t>
-            </w:r>
-            <w:r>
-              <w:rPr>
-                <w:rFonts w:ascii="Consolas" w:hAnsi="Consolas" w:cs="Consolas"/>
-                <w:color w:val="808080"/>
-                <w:sz w:val="19"/>
-                <w:szCs w:val="19"/>
-              </w:rPr>
-              <w:t>NULL,</w:t>
-            </w:r>
-          </w:p>
-          <w:p>
-            <w:pPr>
-              <w:overflowPunct/>
-              <w:textAlignment w:val="auto"/>
-              <w:rPr>
-                <w:rFonts w:ascii="Consolas" w:hAnsi="Consolas" w:cs="Consolas"/>
-                <w:color w:val="000000"/>
-                <w:sz w:val="19"/>
-                <w:szCs w:val="19"/>
-              </w:rPr>
-            </w:pPr>
-            <w:r>
-              <w:rPr>
-                <w:rFonts w:ascii="Consolas" w:hAnsi="Consolas" w:cs="Consolas"/>
-                <w:color w:val="000000"/>
-                <w:sz w:val="19"/>
-                <w:szCs w:val="19"/>
-              </w:rPr>
-              <w:t xml:space="preserve">            @nvcValue8 </w:t>
-            </w:r>
-            <w:r>
-              <w:rPr>
-                <w:rFonts w:ascii="Consolas" w:hAnsi="Consolas" w:cs="Consolas"/>
-                <w:color w:val="808080"/>
-                <w:sz w:val="19"/>
-                <w:szCs w:val="19"/>
-              </w:rPr>
-              <w:t>=</w:t>
-            </w:r>
-            <w:r>
-              <w:rPr>
-                <w:rFonts w:ascii="Consolas" w:hAnsi="Consolas" w:cs="Consolas"/>
-                <w:color w:val="000000"/>
-                <w:sz w:val="19"/>
-                <w:szCs w:val="19"/>
-              </w:rPr>
-              <w:t xml:space="preserve">  </w:t>
-            </w:r>
-            <w:r>
-              <w:rPr>
-                <w:rFonts w:ascii="Consolas" w:hAnsi="Consolas" w:cs="Consolas"/>
-                <w:color w:val="808080"/>
-                <w:sz w:val="19"/>
-                <w:szCs w:val="19"/>
-              </w:rPr>
-              <w:t>NULL,</w:t>
-            </w:r>
-          </w:p>
-          <w:p>
-            <w:pPr>
-              <w:overflowPunct/>
-              <w:textAlignment w:val="auto"/>
-              <w:rPr>
-                <w:rFonts w:ascii="Consolas" w:hAnsi="Consolas" w:cs="Consolas"/>
-                <w:color w:val="000000"/>
-                <w:sz w:val="19"/>
-                <w:szCs w:val="19"/>
-              </w:rPr>
-            </w:pPr>
-            <w:r>
-              <w:rPr>
-                <w:rFonts w:ascii="Consolas" w:hAnsi="Consolas" w:cs="Consolas"/>
-                <w:color w:val="000000"/>
-                <w:sz w:val="19"/>
-                <w:szCs w:val="19"/>
-              </w:rPr>
-              <w:t xml:space="preserve">            @intCoachReasonID9 </w:t>
-            </w:r>
-            <w:r>
-              <w:rPr>
-                <w:rFonts w:ascii="Consolas" w:hAnsi="Consolas" w:cs="Consolas"/>
-                <w:color w:val="808080"/>
-                <w:sz w:val="19"/>
-                <w:szCs w:val="19"/>
-              </w:rPr>
-              <w:t>=</w:t>
-            </w:r>
-            <w:r>
-              <w:rPr>
-                <w:rFonts w:ascii="Consolas" w:hAnsi="Consolas" w:cs="Consolas"/>
-                <w:color w:val="000000"/>
-                <w:sz w:val="19"/>
-                <w:szCs w:val="19"/>
-              </w:rPr>
-              <w:t xml:space="preserve">  </w:t>
-            </w:r>
-            <w:r>
-              <w:rPr>
-                <w:rFonts w:ascii="Consolas" w:hAnsi="Consolas" w:cs="Consolas"/>
-                <w:color w:val="808080"/>
-                <w:sz w:val="19"/>
-                <w:szCs w:val="19"/>
-              </w:rPr>
-              <w:t>NULL,</w:t>
-            </w:r>
-          </w:p>
-          <w:p>
-            <w:pPr>
-              <w:overflowPunct/>
-              <w:textAlignment w:val="auto"/>
-              <w:rPr>
-                <w:rFonts w:ascii="Consolas" w:hAnsi="Consolas" w:cs="Consolas"/>
-                <w:color w:val="000000"/>
-                <w:sz w:val="19"/>
-                <w:szCs w:val="19"/>
-              </w:rPr>
-            </w:pPr>
-            <w:r>
-              <w:rPr>
-                <w:rFonts w:ascii="Consolas" w:hAnsi="Consolas" w:cs="Consolas"/>
-                <w:color w:val="000000"/>
-                <w:sz w:val="19"/>
-                <w:szCs w:val="19"/>
-              </w:rPr>
-              <w:t xml:space="preserve">            @nvcSubCoachReasonID9 </w:t>
-            </w:r>
-            <w:r>
-              <w:rPr>
-                <w:rFonts w:ascii="Consolas" w:hAnsi="Consolas" w:cs="Consolas"/>
-                <w:color w:val="808080"/>
-                <w:sz w:val="19"/>
-                <w:szCs w:val="19"/>
-              </w:rPr>
-              <w:t>=</w:t>
-            </w:r>
-            <w:r>
-              <w:rPr>
-                <w:rFonts w:ascii="Consolas" w:hAnsi="Consolas" w:cs="Consolas"/>
-                <w:color w:val="000000"/>
-                <w:sz w:val="19"/>
-                <w:szCs w:val="19"/>
-              </w:rPr>
-              <w:t xml:space="preserve"> </w:t>
-            </w:r>
-            <w:r>
-              <w:rPr>
-                <w:rFonts w:ascii="Consolas" w:hAnsi="Consolas" w:cs="Consolas"/>
-                <w:color w:val="808080"/>
-                <w:sz w:val="19"/>
-                <w:szCs w:val="19"/>
-              </w:rPr>
-              <w:t>NULL,</w:t>
-            </w:r>
-          </w:p>
-          <w:p>
-            <w:pPr>
-              <w:overflowPunct/>
-              <w:textAlignment w:val="auto"/>
-              <w:rPr>
-                <w:rFonts w:ascii="Consolas" w:hAnsi="Consolas" w:cs="Consolas"/>
-                <w:color w:val="000000"/>
-                <w:sz w:val="19"/>
-                <w:szCs w:val="19"/>
-              </w:rPr>
-            </w:pPr>
-            <w:r>
-              <w:rPr>
-                <w:rFonts w:ascii="Consolas" w:hAnsi="Consolas" w:cs="Consolas"/>
-                <w:color w:val="000000"/>
-                <w:sz w:val="19"/>
-                <w:szCs w:val="19"/>
-              </w:rPr>
-              <w:t xml:space="preserve">            @nvcValue9 </w:t>
-            </w:r>
-            <w:r>
-              <w:rPr>
-                <w:rFonts w:ascii="Consolas" w:hAnsi="Consolas" w:cs="Consolas"/>
-                <w:color w:val="808080"/>
-                <w:sz w:val="19"/>
-                <w:szCs w:val="19"/>
-              </w:rPr>
-              <w:t>=</w:t>
-            </w:r>
-            <w:r>
-              <w:rPr>
-                <w:rFonts w:ascii="Consolas" w:hAnsi="Consolas" w:cs="Consolas"/>
-                <w:color w:val="000000"/>
-                <w:sz w:val="19"/>
-                <w:szCs w:val="19"/>
-              </w:rPr>
-              <w:t xml:space="preserve">  </w:t>
-            </w:r>
-            <w:r>
-              <w:rPr>
-                <w:rFonts w:ascii="Consolas" w:hAnsi="Consolas" w:cs="Consolas"/>
-                <w:color w:val="808080"/>
-                <w:sz w:val="19"/>
-                <w:szCs w:val="19"/>
-              </w:rPr>
-              <w:t>NULL,</w:t>
-            </w:r>
-          </w:p>
-          <w:p>
-            <w:pPr>
-              <w:overflowPunct/>
-              <w:textAlignment w:val="auto"/>
-              <w:rPr>
-                <w:rFonts w:ascii="Consolas" w:hAnsi="Consolas" w:cs="Consolas"/>
-                <w:color w:val="000000"/>
-                <w:sz w:val="19"/>
-                <w:szCs w:val="19"/>
-              </w:rPr>
-            </w:pPr>
-            <w:r>
-              <w:rPr>
-                <w:rFonts w:ascii="Consolas" w:hAnsi="Consolas" w:cs="Consolas"/>
-                <w:color w:val="000000"/>
-                <w:sz w:val="19"/>
-                <w:szCs w:val="19"/>
-              </w:rPr>
-              <w:t xml:space="preserve">            @intCoachReasonID10 </w:t>
-            </w:r>
-            <w:r>
-              <w:rPr>
-                <w:rFonts w:ascii="Consolas" w:hAnsi="Consolas" w:cs="Consolas"/>
-                <w:color w:val="808080"/>
-                <w:sz w:val="19"/>
-                <w:szCs w:val="19"/>
-              </w:rPr>
-              <w:t>=</w:t>
-            </w:r>
-            <w:r>
-              <w:rPr>
-                <w:rFonts w:ascii="Consolas" w:hAnsi="Consolas" w:cs="Consolas"/>
-                <w:color w:val="000000"/>
-                <w:sz w:val="19"/>
-                <w:szCs w:val="19"/>
-              </w:rPr>
-              <w:t xml:space="preserve">  </w:t>
-            </w:r>
-            <w:r>
-              <w:rPr>
-                <w:rFonts w:ascii="Consolas" w:hAnsi="Consolas" w:cs="Consolas"/>
-                <w:color w:val="808080"/>
-                <w:sz w:val="19"/>
-                <w:szCs w:val="19"/>
-              </w:rPr>
-              <w:t>NULL,</w:t>
-            </w:r>
-          </w:p>
-          <w:p>
-            <w:pPr>
-              <w:overflowPunct/>
-              <w:textAlignment w:val="auto"/>
-              <w:rPr>
-                <w:rFonts w:ascii="Consolas" w:hAnsi="Consolas" w:cs="Consolas"/>
-                <w:color w:val="000000"/>
-                <w:sz w:val="19"/>
-                <w:szCs w:val="19"/>
-              </w:rPr>
-            </w:pPr>
-            <w:r>
-              <w:rPr>
-                <w:rFonts w:ascii="Consolas" w:hAnsi="Consolas" w:cs="Consolas"/>
-                <w:color w:val="000000"/>
-                <w:sz w:val="19"/>
-                <w:szCs w:val="19"/>
-              </w:rPr>
-              <w:t xml:space="preserve">            @nvcSubCoachReasonID10 </w:t>
-            </w:r>
-            <w:r>
-              <w:rPr>
-                <w:rFonts w:ascii="Consolas" w:hAnsi="Consolas" w:cs="Consolas"/>
-                <w:color w:val="808080"/>
-                <w:sz w:val="19"/>
-                <w:szCs w:val="19"/>
-              </w:rPr>
-              <w:t>=</w:t>
-            </w:r>
-            <w:r>
-              <w:rPr>
-                <w:rFonts w:ascii="Consolas" w:hAnsi="Consolas" w:cs="Consolas"/>
-                <w:color w:val="000000"/>
-                <w:sz w:val="19"/>
-                <w:szCs w:val="19"/>
-              </w:rPr>
-              <w:t xml:space="preserve"> </w:t>
-            </w:r>
-            <w:r>
-              <w:rPr>
-                <w:rFonts w:ascii="Consolas" w:hAnsi="Consolas" w:cs="Consolas"/>
-                <w:color w:val="808080"/>
-                <w:sz w:val="19"/>
-                <w:szCs w:val="19"/>
-              </w:rPr>
-              <w:t>NULL,</w:t>
-            </w:r>
-          </w:p>
-          <w:p>
-            <w:pPr>
-              <w:overflowPunct/>
-              <w:textAlignment w:val="auto"/>
-              <w:rPr>
-                <w:rFonts w:ascii="Consolas" w:hAnsi="Consolas" w:cs="Consolas"/>
-                <w:color w:val="000000"/>
-                <w:sz w:val="19"/>
-                <w:szCs w:val="19"/>
-              </w:rPr>
-            </w:pPr>
-            <w:r>
-              <w:rPr>
-                <w:rFonts w:ascii="Consolas" w:hAnsi="Consolas" w:cs="Consolas"/>
-                <w:color w:val="000000"/>
-                <w:sz w:val="19"/>
-                <w:szCs w:val="19"/>
-              </w:rPr>
-              <w:t xml:space="preserve">            @nvcValue10 </w:t>
-            </w:r>
-            <w:r>
-              <w:rPr>
-                <w:rFonts w:ascii="Consolas" w:hAnsi="Consolas" w:cs="Consolas"/>
-                <w:color w:val="808080"/>
-                <w:sz w:val="19"/>
-                <w:szCs w:val="19"/>
-              </w:rPr>
-              <w:t>=</w:t>
-            </w:r>
-            <w:r>
-              <w:rPr>
-                <w:rFonts w:ascii="Consolas" w:hAnsi="Consolas" w:cs="Consolas"/>
-                <w:color w:val="000000"/>
-                <w:sz w:val="19"/>
-                <w:szCs w:val="19"/>
-              </w:rPr>
-              <w:t xml:space="preserve">  </w:t>
-            </w:r>
-            <w:r>
-              <w:rPr>
-                <w:rFonts w:ascii="Consolas" w:hAnsi="Consolas" w:cs="Consolas"/>
-                <w:color w:val="808080"/>
-                <w:sz w:val="19"/>
-                <w:szCs w:val="19"/>
-              </w:rPr>
-              <w:t>NULL,</w:t>
-            </w:r>
-          </w:p>
-          <w:p>
-            <w:pPr>
-              <w:overflowPunct/>
-              <w:textAlignment w:val="auto"/>
-              <w:rPr>
-                <w:rFonts w:ascii="Consolas" w:hAnsi="Consolas" w:cs="Consolas"/>
-                <w:color w:val="000000"/>
-                <w:sz w:val="19"/>
-                <w:szCs w:val="19"/>
-              </w:rPr>
-            </w:pPr>
-            <w:r>
-              <w:rPr>
-                <w:rFonts w:ascii="Consolas" w:hAnsi="Consolas" w:cs="Consolas"/>
-                <w:color w:val="000000"/>
-                <w:sz w:val="19"/>
-                <w:szCs w:val="19"/>
-              </w:rPr>
-              <w:t xml:space="preserve">            @intCoachReasonID11 </w:t>
-            </w:r>
-            <w:r>
-              <w:rPr>
-                <w:rFonts w:ascii="Consolas" w:hAnsi="Consolas" w:cs="Consolas"/>
-                <w:color w:val="808080"/>
-                <w:sz w:val="19"/>
-                <w:szCs w:val="19"/>
-              </w:rPr>
-              <w:t>=</w:t>
-            </w:r>
-            <w:r>
-              <w:rPr>
-                <w:rFonts w:ascii="Consolas" w:hAnsi="Consolas" w:cs="Consolas"/>
-                <w:color w:val="000000"/>
-                <w:sz w:val="19"/>
-                <w:szCs w:val="19"/>
-              </w:rPr>
-              <w:t xml:space="preserve">  </w:t>
-            </w:r>
-            <w:r>
-              <w:rPr>
-                <w:rFonts w:ascii="Consolas" w:hAnsi="Consolas" w:cs="Consolas"/>
-                <w:color w:val="808080"/>
-                <w:sz w:val="19"/>
-                <w:szCs w:val="19"/>
-              </w:rPr>
-              <w:t>NULL,</w:t>
-            </w:r>
-          </w:p>
-          <w:p>
-            <w:pPr>
-              <w:overflowPunct/>
-              <w:textAlignment w:val="auto"/>
-              <w:rPr>
-                <w:rFonts w:ascii="Consolas" w:hAnsi="Consolas" w:cs="Consolas"/>
-                <w:color w:val="000000"/>
-                <w:sz w:val="19"/>
-                <w:szCs w:val="19"/>
-              </w:rPr>
-            </w:pPr>
-            <w:r>
-              <w:rPr>
-                <w:rFonts w:ascii="Consolas" w:hAnsi="Consolas" w:cs="Consolas"/>
-                <w:color w:val="000000"/>
-                <w:sz w:val="19"/>
-                <w:szCs w:val="19"/>
-              </w:rPr>
-              <w:t xml:space="preserve">            @nvcSubCoachReasonID11 </w:t>
-            </w:r>
-            <w:r>
-              <w:rPr>
-                <w:rFonts w:ascii="Consolas" w:hAnsi="Consolas" w:cs="Consolas"/>
-                <w:color w:val="808080"/>
-                <w:sz w:val="19"/>
-                <w:szCs w:val="19"/>
-              </w:rPr>
-              <w:t>=</w:t>
-            </w:r>
-            <w:r>
-              <w:rPr>
-                <w:rFonts w:ascii="Consolas" w:hAnsi="Consolas" w:cs="Consolas"/>
-                <w:color w:val="000000"/>
-                <w:sz w:val="19"/>
-                <w:szCs w:val="19"/>
-              </w:rPr>
-              <w:t xml:space="preserve"> </w:t>
-            </w:r>
-            <w:r>
-              <w:rPr>
-                <w:rFonts w:ascii="Consolas" w:hAnsi="Consolas" w:cs="Consolas"/>
-                <w:color w:val="808080"/>
-                <w:sz w:val="19"/>
-                <w:szCs w:val="19"/>
-              </w:rPr>
-              <w:t>NULL,</w:t>
-            </w:r>
-          </w:p>
-          <w:p>
-            <w:pPr>
-              <w:overflowPunct/>
-              <w:textAlignment w:val="auto"/>
-              <w:rPr>
-                <w:rFonts w:ascii="Consolas" w:hAnsi="Consolas" w:cs="Consolas"/>
-                <w:color w:val="000000"/>
-                <w:sz w:val="19"/>
-                <w:szCs w:val="19"/>
-              </w:rPr>
-            </w:pPr>
-            <w:r>
-              <w:rPr>
-                <w:rFonts w:ascii="Consolas" w:hAnsi="Consolas" w:cs="Consolas"/>
-                <w:color w:val="000000"/>
-                <w:sz w:val="19"/>
-                <w:szCs w:val="19"/>
-              </w:rPr>
-              <w:t xml:space="preserve">            @nvcValue11 </w:t>
-            </w:r>
-            <w:r>
-              <w:rPr>
-                <w:rFonts w:ascii="Consolas" w:hAnsi="Consolas" w:cs="Consolas"/>
-                <w:color w:val="808080"/>
-                <w:sz w:val="19"/>
-                <w:szCs w:val="19"/>
-              </w:rPr>
-              <w:t>=</w:t>
-            </w:r>
-            <w:r>
-              <w:rPr>
-                <w:rFonts w:ascii="Consolas" w:hAnsi="Consolas" w:cs="Consolas"/>
-                <w:color w:val="000000"/>
-                <w:sz w:val="19"/>
-                <w:szCs w:val="19"/>
-              </w:rPr>
-              <w:t xml:space="preserve">  </w:t>
-            </w:r>
-            <w:r>
-              <w:rPr>
-                <w:rFonts w:ascii="Consolas" w:hAnsi="Consolas" w:cs="Consolas"/>
-                <w:color w:val="808080"/>
-                <w:sz w:val="19"/>
-                <w:szCs w:val="19"/>
-              </w:rPr>
-              <w:t>NULL,</w:t>
-            </w:r>
-          </w:p>
-          <w:p>
-            <w:pPr>
-              <w:overflowPunct/>
-              <w:textAlignment w:val="auto"/>
-              <w:rPr>
-                <w:rFonts w:ascii="Consolas" w:hAnsi="Consolas" w:cs="Consolas"/>
-                <w:color w:val="000000"/>
-                <w:sz w:val="19"/>
-                <w:szCs w:val="19"/>
-              </w:rPr>
-            </w:pPr>
-            <w:r>
-              <w:rPr>
-                <w:rFonts w:ascii="Consolas" w:hAnsi="Consolas" w:cs="Consolas"/>
-                <w:color w:val="000000"/>
-                <w:sz w:val="19"/>
-                <w:szCs w:val="19"/>
-              </w:rPr>
-              <w:t xml:space="preserve">            @intCoachReasonID12 </w:t>
-            </w:r>
-            <w:r>
-              <w:rPr>
-                <w:rFonts w:ascii="Consolas" w:hAnsi="Consolas" w:cs="Consolas"/>
-                <w:color w:val="808080"/>
-                <w:sz w:val="19"/>
-                <w:szCs w:val="19"/>
-              </w:rPr>
-              <w:t>=</w:t>
-            </w:r>
-            <w:r>
-              <w:rPr>
-                <w:rFonts w:ascii="Consolas" w:hAnsi="Consolas" w:cs="Consolas"/>
-                <w:color w:val="000000"/>
-                <w:sz w:val="19"/>
-                <w:szCs w:val="19"/>
-              </w:rPr>
-              <w:t xml:space="preserve">  </w:t>
-            </w:r>
-            <w:r>
-              <w:rPr>
-                <w:rFonts w:ascii="Consolas" w:hAnsi="Consolas" w:cs="Consolas"/>
-                <w:color w:val="808080"/>
-                <w:sz w:val="19"/>
-                <w:szCs w:val="19"/>
-              </w:rPr>
-              <w:t>NULL,</w:t>
-            </w:r>
-          </w:p>
-          <w:p>
-            <w:pPr>
-              <w:overflowPunct/>
-              <w:textAlignment w:val="auto"/>
-              <w:rPr>
-                <w:rFonts w:ascii="Consolas" w:hAnsi="Consolas" w:cs="Consolas"/>
-                <w:color w:val="000000"/>
-                <w:sz w:val="19"/>
-                <w:szCs w:val="19"/>
-              </w:rPr>
-            </w:pPr>
-            <w:r>
-              <w:rPr>
-                <w:rFonts w:ascii="Consolas" w:hAnsi="Consolas" w:cs="Consolas"/>
-                <w:color w:val="000000"/>
-                <w:sz w:val="19"/>
-                <w:szCs w:val="19"/>
-              </w:rPr>
-              <w:t xml:space="preserve">            @nvcSubCoachReasonID12 </w:t>
-            </w:r>
-            <w:r>
-              <w:rPr>
-                <w:rFonts w:ascii="Consolas" w:hAnsi="Consolas" w:cs="Consolas"/>
-                <w:color w:val="808080"/>
-                <w:sz w:val="19"/>
-                <w:szCs w:val="19"/>
-              </w:rPr>
-              <w:t>=</w:t>
-            </w:r>
-            <w:r>
-              <w:rPr>
-                <w:rFonts w:ascii="Consolas" w:hAnsi="Consolas" w:cs="Consolas"/>
-                <w:color w:val="000000"/>
-                <w:sz w:val="19"/>
-                <w:szCs w:val="19"/>
-              </w:rPr>
-              <w:t xml:space="preserve"> </w:t>
-            </w:r>
-            <w:r>
-              <w:rPr>
-                <w:rFonts w:ascii="Consolas" w:hAnsi="Consolas" w:cs="Consolas"/>
-                <w:color w:val="808080"/>
-                <w:sz w:val="19"/>
-                <w:szCs w:val="19"/>
-              </w:rPr>
-              <w:t>NULL,</w:t>
-            </w:r>
-          </w:p>
-          <w:p>
-            <w:pPr>
-              <w:overflowPunct/>
-              <w:textAlignment w:val="auto"/>
-              <w:rPr>
-                <w:rFonts w:ascii="Consolas" w:hAnsi="Consolas" w:cs="Consolas"/>
-                <w:color w:val="000000"/>
-                <w:sz w:val="19"/>
-                <w:szCs w:val="19"/>
-              </w:rPr>
-            </w:pPr>
-            <w:r>
-              <w:rPr>
-                <w:rFonts w:ascii="Consolas" w:hAnsi="Consolas" w:cs="Consolas"/>
-                <w:color w:val="000000"/>
-                <w:sz w:val="19"/>
-                <w:szCs w:val="19"/>
-              </w:rPr>
-              <w:t xml:space="preserve">            @nvcValue12 </w:t>
-            </w:r>
-            <w:r>
-              <w:rPr>
-                <w:rFonts w:ascii="Consolas" w:hAnsi="Consolas" w:cs="Consolas"/>
-                <w:color w:val="808080"/>
-                <w:sz w:val="19"/>
-                <w:szCs w:val="19"/>
-              </w:rPr>
-              <w:t>=</w:t>
-            </w:r>
-            <w:r>
-              <w:rPr>
-                <w:rFonts w:ascii="Consolas" w:hAnsi="Consolas" w:cs="Consolas"/>
-                <w:color w:val="000000"/>
-                <w:sz w:val="19"/>
-                <w:szCs w:val="19"/>
-              </w:rPr>
-              <w:t xml:space="preserve">  </w:t>
-            </w:r>
-            <w:r>
-              <w:rPr>
-                <w:rFonts w:ascii="Consolas" w:hAnsi="Consolas" w:cs="Consolas"/>
-                <w:color w:val="808080"/>
-                <w:sz w:val="19"/>
-                <w:szCs w:val="19"/>
-              </w:rPr>
-              <w:t>NULL,</w:t>
-            </w:r>
-          </w:p>
-          <w:p>
-            <w:pPr>
-              <w:overflowPunct/>
-              <w:textAlignment w:val="auto"/>
-              <w:rPr>
-                <w:rFonts w:ascii="Consolas" w:hAnsi="Consolas" w:cs="Consolas"/>
-                <w:color w:val="000000"/>
-                <w:sz w:val="19"/>
-                <w:szCs w:val="19"/>
-              </w:rPr>
-            </w:pPr>
-            <w:r>
-              <w:rPr>
-                <w:rFonts w:ascii="Consolas" w:hAnsi="Consolas" w:cs="Consolas"/>
-                <w:color w:val="000000"/>
-                <w:sz w:val="19"/>
-                <w:szCs w:val="19"/>
-              </w:rPr>
-              <w:t xml:space="preserve">            @nvcDescription </w:t>
-            </w:r>
-            <w:r>
-              <w:rPr>
-                <w:rFonts w:ascii="Consolas" w:hAnsi="Consolas" w:cs="Consolas"/>
-                <w:color w:val="808080"/>
-                <w:sz w:val="19"/>
-                <w:szCs w:val="19"/>
-              </w:rPr>
-              <w:t>=</w:t>
-            </w:r>
-            <w:r>
-              <w:rPr>
-                <w:rFonts w:ascii="Consolas" w:hAnsi="Consolas" w:cs="Consolas"/>
-                <w:color w:val="000000"/>
-                <w:sz w:val="19"/>
-                <w:szCs w:val="19"/>
-              </w:rPr>
-              <w:t xml:space="preserve"> </w:t>
-            </w:r>
-            <w:r>
-              <w:rPr>
-                <w:rFonts w:ascii="Consolas" w:hAnsi="Consolas" w:cs="Consolas"/>
-                <w:color w:val="FF0000"/>
-                <w:sz w:val="19"/>
-                <w:szCs w:val="19"/>
-              </w:rPr>
-              <w:t>N'Team Submission'</w:t>
-            </w:r>
-            <w:r>
-              <w:rPr>
-                <w:rFonts w:ascii="Consolas" w:hAnsi="Consolas" w:cs="Consolas"/>
-                <w:color w:val="808080"/>
-                <w:sz w:val="19"/>
-                <w:szCs w:val="19"/>
-              </w:rPr>
-              <w:t>,</w:t>
-            </w:r>
-          </w:p>
-          <w:p>
-            <w:pPr>
-              <w:overflowPunct/>
-              <w:textAlignment w:val="auto"/>
-              <w:rPr>
-                <w:rFonts w:ascii="Consolas" w:hAnsi="Consolas" w:cs="Consolas"/>
-                <w:color w:val="000000"/>
-                <w:sz w:val="19"/>
-                <w:szCs w:val="19"/>
-              </w:rPr>
-            </w:pPr>
-            <w:r>
-              <w:rPr>
-                <w:rFonts w:ascii="Consolas" w:hAnsi="Consolas" w:cs="Consolas"/>
-                <w:color w:val="000000"/>
-                <w:sz w:val="19"/>
-                <w:szCs w:val="19"/>
-              </w:rPr>
-              <w:t xml:space="preserve">            @nvcCoachingNotes </w:t>
-            </w:r>
-            <w:r>
-              <w:rPr>
-                <w:rFonts w:ascii="Consolas" w:hAnsi="Consolas" w:cs="Consolas"/>
-                <w:color w:val="808080"/>
-                <w:sz w:val="19"/>
-                <w:szCs w:val="19"/>
-              </w:rPr>
-              <w:t>=</w:t>
-            </w:r>
-            <w:r>
-              <w:rPr>
-                <w:rFonts w:ascii="Consolas" w:hAnsi="Consolas" w:cs="Consolas"/>
-                <w:color w:val="000000"/>
-                <w:sz w:val="19"/>
-                <w:szCs w:val="19"/>
-              </w:rPr>
-              <w:t xml:space="preserve"> </w:t>
-            </w:r>
-            <w:r>
-              <w:rPr>
-                <w:rFonts w:ascii="Consolas" w:hAnsi="Consolas" w:cs="Consolas"/>
-                <w:color w:val="FF0000"/>
-                <w:sz w:val="19"/>
-                <w:szCs w:val="19"/>
-              </w:rPr>
-              <w:t>N'Test'</w:t>
-            </w:r>
-            <w:r>
-              <w:rPr>
-                <w:rFonts w:ascii="Consolas" w:hAnsi="Consolas" w:cs="Consolas"/>
-                <w:color w:val="808080"/>
-                <w:sz w:val="19"/>
-                <w:szCs w:val="19"/>
-              </w:rPr>
-              <w:t>,</w:t>
-            </w:r>
-          </w:p>
-          <w:p>
-            <w:pPr>
-              <w:overflowPunct/>
-              <w:textAlignment w:val="auto"/>
-              <w:rPr>
-                <w:rFonts w:ascii="Consolas" w:hAnsi="Consolas" w:cs="Consolas"/>
-                <w:color w:val="000000"/>
-                <w:sz w:val="19"/>
-                <w:szCs w:val="19"/>
-              </w:rPr>
-            </w:pPr>
-            <w:r>
-              <w:rPr>
-                <w:rFonts w:ascii="Consolas" w:hAnsi="Consolas" w:cs="Consolas"/>
-                <w:color w:val="000000"/>
-                <w:sz w:val="19"/>
-                <w:szCs w:val="19"/>
-              </w:rPr>
-              <w:t xml:space="preserve">            @bitisVerified </w:t>
-            </w:r>
-            <w:r>
-              <w:rPr>
-                <w:rFonts w:ascii="Consolas" w:hAnsi="Consolas" w:cs="Consolas"/>
-                <w:color w:val="808080"/>
-                <w:sz w:val="19"/>
-                <w:szCs w:val="19"/>
-              </w:rPr>
-              <w:t>=</w:t>
-            </w:r>
-            <w:r>
-              <w:rPr>
-                <w:rFonts w:ascii="Consolas" w:hAnsi="Consolas" w:cs="Consolas"/>
-                <w:color w:val="000000"/>
-                <w:sz w:val="19"/>
-                <w:szCs w:val="19"/>
-              </w:rPr>
-              <w:t xml:space="preserve"> 1</w:t>
-            </w:r>
-            <w:r>
-              <w:rPr>
-                <w:rFonts w:ascii="Consolas" w:hAnsi="Consolas" w:cs="Consolas"/>
-                <w:color w:val="808080"/>
-                <w:sz w:val="19"/>
-                <w:szCs w:val="19"/>
-              </w:rPr>
-              <w:t>,</w:t>
-            </w:r>
-          </w:p>
-          <w:p>
-            <w:pPr>
-              <w:overflowPunct/>
-              <w:textAlignment w:val="auto"/>
-              <w:rPr>
-                <w:rFonts w:ascii="Consolas" w:hAnsi="Consolas" w:cs="Consolas"/>
-                <w:color w:val="000000"/>
-                <w:sz w:val="19"/>
-                <w:szCs w:val="19"/>
-              </w:rPr>
-            </w:pPr>
-            <w:r>
-              <w:rPr>
-                <w:rFonts w:ascii="Consolas" w:hAnsi="Consolas" w:cs="Consolas"/>
-                <w:color w:val="000000"/>
-                <w:sz w:val="19"/>
-                <w:szCs w:val="19"/>
-              </w:rPr>
-              <w:t xml:space="preserve">            @dtmSubmittedDate </w:t>
-            </w:r>
-            <w:r>
-              <w:rPr>
-                <w:rFonts w:ascii="Consolas" w:hAnsi="Consolas" w:cs="Consolas"/>
-                <w:color w:val="808080"/>
-                <w:sz w:val="19"/>
-                <w:szCs w:val="19"/>
-              </w:rPr>
-              <w:t>=</w:t>
-            </w:r>
-            <w:r>
-              <w:rPr>
-                <w:rFonts w:ascii="Consolas" w:hAnsi="Consolas" w:cs="Consolas"/>
-                <w:color w:val="000000"/>
-                <w:sz w:val="19"/>
-                <w:szCs w:val="19"/>
-              </w:rPr>
-              <w:t xml:space="preserve"> @dtmNow</w:t>
-            </w:r>
-            <w:r>
-              <w:rPr>
-                <w:rFonts w:ascii="Consolas" w:hAnsi="Consolas" w:cs="Consolas"/>
-                <w:color w:val="808080"/>
-                <w:sz w:val="19"/>
-                <w:szCs w:val="19"/>
-              </w:rPr>
-              <w:t>,</w:t>
-            </w:r>
-          </w:p>
-          <w:p>
-            <w:pPr>
-              <w:overflowPunct/>
-              <w:textAlignment w:val="auto"/>
-              <w:rPr>
-                <w:rFonts w:ascii="Consolas" w:hAnsi="Consolas" w:cs="Consolas"/>
-                <w:color w:val="000000"/>
-                <w:sz w:val="19"/>
-                <w:szCs w:val="19"/>
-              </w:rPr>
-            </w:pPr>
-            <w:r>
-              <w:rPr>
-                <w:rFonts w:ascii="Consolas" w:hAnsi="Consolas" w:cs="Consolas"/>
-                <w:color w:val="000000"/>
-                <w:sz w:val="19"/>
-                <w:szCs w:val="19"/>
-              </w:rPr>
               <w:t xml:space="preserve">            @dtmStartDate </w:t>
             </w:r>
             <w:r>
@@ -24946,6 +25104,7 @@
                 <w:sz w:val="19"/>
                 <w:szCs w:val="19"/>
               </w:rPr>
+              <w:lastRenderedPageBreak/>
               <w:tab/>
             </w:r>
             <w:r>
@@ -26702,6 +26861,7 @@
                 <w:sz w:val="19"/>
                 <w:szCs w:val="19"/>
               </w:rPr>
+              <w:lastRenderedPageBreak/>
               <w:t>MyCompleted</w:t>
             </w:r>
           </w:p>
@@ -29286,7 +29446,6 @@
                 <w:sz w:val="19"/>
                 <w:szCs w:val="19"/>
               </w:rPr>
-              <w:lastRenderedPageBreak/>
               <w:tab/>
             </w:r>
             <w:r>
@@ -29814,7 +29973,7 @@
       <w:rPr>
         <w:noProof/>
       </w:rPr>
-      <w:t>6/10/2022</w:t>
+      <w:t>8/30/2022</w:t>
     </w:r>
     <w:r>
       <w:fldChar w:fldCharType="end"/>

</xml_diff>